<commit_message>
Library Management sol abstracts
</commit_message>
<xml_diff>
--- a/Camping_OM_Resources/Pareto Optimal/Camping Object Model Solution Static Metrics calculation (static-eqv).docx
+++ b/Camping_OM_Resources/Pareto Optimal/Camping Object Model Solution Static Metrics calculation (static-eqv).docx
@@ -25,16 +25,6 @@
         </w:rPr>
         <w:t>Camping Object Model Solution Static Metrics calculation.</w:t>
       </w:r>
-    </w:p>
-    <w:p>
-      <w:pPr>
-        <w:rPr>
-          <w:rFonts w:ascii="Arial" w:hAnsi="Arial" w:cs="Arial"/>
-          <w:b/>
-          <w:bCs/>
-          <w:u w:val="single"/>
-        </w:rPr>
-      </w:pPr>
     </w:p>
     <w:p>
       <w:pPr>
@@ -135,31 +125,21 @@
             <w:pPr>
               <w:rPr>
                 <w:rFonts w:ascii="Arial" w:hAnsi="Arial" w:cs="Arial"/>
-              </w:rPr>
-            </w:pPr>
-            <w:r>
-              <w:rPr>
-                <w:rFonts w:ascii="Arial" w:hAnsi="Arial" w:cs="Arial"/>
-                <w:sz w:val="21"/>
-                <w:szCs w:val="24"/>
-              </w:rPr>
-              <w:t>Equivalence</w:t>
-            </w:r>
-            <w:r>
-              <w:rPr>
-                <w:rFonts w:ascii="Arial" w:hAnsi="Arial" w:cs="Arial"/>
-                <w:sz w:val="21"/>
-                <w:szCs w:val="24"/>
-              </w:rPr>
-              <w:t xml:space="preserve"> </w:t>
-            </w:r>
-            <w:r>
-              <w:rPr>
-                <w:rFonts w:ascii="Arial" w:hAnsi="Arial" w:cs="Arial"/>
-                <w:sz w:val="21"/>
-                <w:szCs w:val="24"/>
-              </w:rPr>
-              <w:t>Classes</w:t>
+                <w:b/>
+                <w:bCs/>
+                <w:sz w:val="32"/>
+                <w:szCs w:val="40"/>
+              </w:rPr>
+            </w:pPr>
+            <w:r>
+              <w:rPr>
+                <w:rFonts w:ascii="Arial" w:hAnsi="Arial" w:cs="Arial"/>
+                <w:b/>
+                <w:bCs/>
+                <w:sz w:val="32"/>
+                <w:szCs w:val="40"/>
+              </w:rPr>
+              <w:t>Equivalence Classes</w:t>
             </w:r>
           </w:p>
         </w:tc>
@@ -171,11 +151,19 @@
             <w:pPr>
               <w:rPr>
                 <w:rFonts w:ascii="Arial" w:hAnsi="Arial" w:cs="Arial"/>
-              </w:rPr>
-            </w:pPr>
-            <w:r>
-              <w:rPr>
-                <w:rFonts w:ascii="Arial" w:hAnsi="Arial" w:cs="Arial"/>
+                <w:b/>
+                <w:bCs/>
+                <w:sz w:val="32"/>
+                <w:szCs w:val="40"/>
+              </w:rPr>
+            </w:pPr>
+            <w:r>
+              <w:rPr>
+                <w:rFonts w:ascii="Arial" w:hAnsi="Arial" w:cs="Arial"/>
+                <w:b/>
+                <w:bCs/>
+                <w:sz w:val="32"/>
+                <w:szCs w:val="40"/>
               </w:rPr>
               <w:t>Solution</w:t>
             </w:r>
@@ -189,11 +177,19 @@
             <w:pPr>
               <w:rPr>
                 <w:rFonts w:ascii="Arial" w:hAnsi="Arial" w:cs="Arial"/>
-              </w:rPr>
-            </w:pPr>
-            <w:r>
-              <w:rPr>
-                <w:rFonts w:ascii="Arial" w:hAnsi="Arial" w:cs="Arial"/>
+                <w:b/>
+                <w:bCs/>
+                <w:sz w:val="32"/>
+                <w:szCs w:val="40"/>
+              </w:rPr>
+            </w:pPr>
+            <w:r>
+              <w:rPr>
+                <w:rFonts w:ascii="Arial" w:hAnsi="Arial" w:cs="Arial"/>
+                <w:b/>
+                <w:bCs/>
+                <w:sz w:val="32"/>
+                <w:szCs w:val="40"/>
               </w:rPr>
               <w:t>TATI</w:t>
             </w:r>
@@ -207,11 +203,19 @@
             <w:pPr>
               <w:rPr>
                 <w:rFonts w:ascii="Arial" w:hAnsi="Arial" w:cs="Arial"/>
-              </w:rPr>
-            </w:pPr>
-            <w:r>
-              <w:rPr>
-                <w:rFonts w:ascii="Arial" w:hAnsi="Arial" w:cs="Arial"/>
+                <w:b/>
+                <w:bCs/>
+                <w:sz w:val="32"/>
+                <w:szCs w:val="40"/>
+              </w:rPr>
+            </w:pPr>
+            <w:r>
+              <w:rPr>
+                <w:rFonts w:ascii="Arial" w:hAnsi="Arial" w:cs="Arial"/>
+                <w:b/>
+                <w:bCs/>
+                <w:sz w:val="32"/>
+                <w:szCs w:val="40"/>
               </w:rPr>
               <w:t>NCT</w:t>
             </w:r>
@@ -225,11 +229,19 @@
             <w:pPr>
               <w:rPr>
                 <w:rFonts w:ascii="Arial" w:hAnsi="Arial" w:cs="Arial"/>
-              </w:rPr>
-            </w:pPr>
-            <w:r>
-              <w:rPr>
-                <w:rFonts w:ascii="Arial" w:hAnsi="Arial" w:cs="Arial"/>
+                <w:b/>
+                <w:bCs/>
+                <w:sz w:val="32"/>
+                <w:szCs w:val="40"/>
+              </w:rPr>
+            </w:pPr>
+            <w:r>
+              <w:rPr>
+                <w:rFonts w:ascii="Arial" w:hAnsi="Arial" w:cs="Arial"/>
+                <w:b/>
+                <w:bCs/>
+                <w:sz w:val="32"/>
+                <w:szCs w:val="40"/>
               </w:rPr>
               <w:t>NCRF</w:t>
             </w:r>
@@ -243,11 +255,19 @@
             <w:pPr>
               <w:rPr>
                 <w:rFonts w:ascii="Arial" w:hAnsi="Arial" w:cs="Arial"/>
-              </w:rPr>
-            </w:pPr>
-            <w:r>
-              <w:rPr>
-                <w:rFonts w:ascii="Arial" w:hAnsi="Arial" w:cs="Arial"/>
+                <w:b/>
+                <w:bCs/>
+                <w:sz w:val="32"/>
+                <w:szCs w:val="40"/>
+              </w:rPr>
+            </w:pPr>
+            <w:r>
+              <w:rPr>
+                <w:rFonts w:ascii="Arial" w:hAnsi="Arial" w:cs="Arial"/>
+                <w:b/>
+                <w:bCs/>
+                <w:sz w:val="32"/>
+                <w:szCs w:val="40"/>
               </w:rPr>
               <w:t>ANV</w:t>
             </w:r>
@@ -261,11 +281,19 @@
             <w:pPr>
               <w:rPr>
                 <w:rFonts w:ascii="Arial" w:hAnsi="Arial" w:cs="Arial"/>
-              </w:rPr>
-            </w:pPr>
-            <w:r>
-              <w:rPr>
-                <w:rFonts w:ascii="Arial" w:hAnsi="Arial" w:cs="Arial"/>
+                <w:b/>
+                <w:bCs/>
+                <w:sz w:val="32"/>
+                <w:szCs w:val="40"/>
+              </w:rPr>
+            </w:pPr>
+            <w:r>
+              <w:rPr>
+                <w:rFonts w:ascii="Arial" w:hAnsi="Arial" w:cs="Arial"/>
+                <w:b/>
+                <w:bCs/>
+                <w:sz w:val="32"/>
+                <w:szCs w:val="40"/>
               </w:rPr>
               <w:t>NIC</w:t>
             </w:r>
@@ -279,11 +307,19 @@
             <w:pPr>
               <w:rPr>
                 <w:rFonts w:ascii="Arial" w:hAnsi="Arial" w:cs="Arial"/>
-              </w:rPr>
-            </w:pPr>
-            <w:r>
-              <w:rPr>
-                <w:rFonts w:ascii="Arial" w:hAnsi="Arial" w:cs="Arial"/>
+                <w:b/>
+                <w:bCs/>
+                <w:sz w:val="32"/>
+                <w:szCs w:val="40"/>
+              </w:rPr>
+            </w:pPr>
+            <w:r>
+              <w:rPr>
+                <w:rFonts w:ascii="Arial" w:hAnsi="Arial" w:cs="Arial"/>
+                <w:b/>
+                <w:bCs/>
+                <w:sz w:val="32"/>
+                <w:szCs w:val="40"/>
               </w:rPr>
               <w:t>NFK</w:t>
             </w:r>
@@ -327,11 +363,15 @@
             <w:pPr>
               <w:rPr>
                 <w:rFonts w:ascii="Arial" w:hAnsi="Arial" w:cs="Arial"/>
-              </w:rPr>
-            </w:pPr>
-            <w:r>
-              <w:rPr>
-                <w:rFonts w:ascii="Arial" w:hAnsi="Arial" w:cs="Arial"/>
+                <w:sz w:val="48"/>
+                <w:szCs w:val="52"/>
+              </w:rPr>
+            </w:pPr>
+            <w:r>
+              <w:rPr>
+                <w:rFonts w:ascii="Arial" w:hAnsi="Arial" w:cs="Arial"/>
+                <w:sz w:val="48"/>
+                <w:szCs w:val="52"/>
               </w:rPr>
               <w:t>1</w:t>
             </w:r>
@@ -346,12 +386,16 @@
               <w:rPr>
                 <w:rFonts w:ascii="Arial" w:hAnsi="Arial" w:cs="Arial"/>
                 <w:color w:val="C45911" w:themeColor="accent2" w:themeShade="BF"/>
+                <w:sz w:val="48"/>
+                <w:szCs w:val="52"/>
               </w:rPr>
             </w:pPr>
             <w:r>
               <w:rPr>
                 <w:rFonts w:ascii="Arial" w:hAnsi="Arial" w:cs="Arial"/>
                 <w:color w:val="C45911" w:themeColor="accent2" w:themeShade="BF"/>
+                <w:sz w:val="48"/>
+                <w:szCs w:val="52"/>
               </w:rPr>
               <w:t>7</w:t>
             </w:r>
@@ -365,11 +409,16 @@
             <w:pPr>
               <w:rPr>
                 <w:rFonts w:ascii="Arial" w:hAnsi="Arial" w:cs="Arial"/>
-              </w:rPr>
-            </w:pPr>
-            <w:r>
-              <w:rPr>
-                <w:rFonts w:ascii="Arial" w:hAnsi="Arial" w:cs="Arial"/>
+                <w:sz w:val="48"/>
+                <w:szCs w:val="52"/>
+              </w:rPr>
+            </w:pPr>
+            <w:r>
+              <w:rPr>
+                <w:rFonts w:ascii="Arial" w:hAnsi="Arial" w:cs="Arial"/>
+                <w:color w:val="ED7D31" w:themeColor="accent2"/>
+                <w:sz w:val="48"/>
+                <w:szCs w:val="52"/>
               </w:rPr>
               <w:t>9</w:t>
             </w:r>
@@ -383,11 +432,15 @@
             <w:pPr>
               <w:rPr>
                 <w:rFonts w:ascii="Arial" w:hAnsi="Arial" w:cs="Arial"/>
-              </w:rPr>
-            </w:pPr>
-            <w:r>
-              <w:rPr>
-                <w:rFonts w:ascii="Arial" w:hAnsi="Arial" w:cs="Arial"/>
+                <w:sz w:val="48"/>
+                <w:szCs w:val="52"/>
+              </w:rPr>
+            </w:pPr>
+            <w:r>
+              <w:rPr>
+                <w:rFonts w:ascii="Arial" w:hAnsi="Arial" w:cs="Arial"/>
+                <w:sz w:val="48"/>
+                <w:szCs w:val="52"/>
               </w:rPr>
               <w:t>7</w:t>
             </w:r>
@@ -402,12 +455,16 @@
               <w:rPr>
                 <w:rFonts w:ascii="Arial" w:hAnsi="Arial" w:cs="Arial"/>
                 <w:color w:val="70AD47" w:themeColor="accent6"/>
+                <w:sz w:val="48"/>
+                <w:szCs w:val="52"/>
               </w:rPr>
             </w:pPr>
             <w:r>
               <w:rPr>
                 <w:rFonts w:ascii="Arial" w:hAnsi="Arial" w:cs="Arial"/>
                 <w:color w:val="70AD47" w:themeColor="accent6"/>
+                <w:sz w:val="48"/>
+                <w:szCs w:val="52"/>
               </w:rPr>
               <w:t>0</w:t>
             </w:r>
@@ -424,6 +481,8 @@
                 <w:b/>
                 <w:bCs/>
                 <w:color w:val="FF0000"/>
+                <w:sz w:val="48"/>
+                <w:szCs w:val="52"/>
               </w:rPr>
             </w:pPr>
             <w:r>
@@ -432,6 +491,8 @@
                 <w:b/>
                 <w:bCs/>
                 <w:color w:val="FF0000"/>
+                <w:sz w:val="48"/>
+                <w:szCs w:val="52"/>
               </w:rPr>
               <w:t>10</w:t>
             </w:r>
@@ -445,11 +506,15 @@
             <w:pPr>
               <w:rPr>
                 <w:rFonts w:ascii="Arial" w:hAnsi="Arial" w:cs="Arial"/>
-              </w:rPr>
-            </w:pPr>
-            <w:r>
-              <w:rPr>
-                <w:rFonts w:ascii="Arial" w:hAnsi="Arial" w:cs="Arial"/>
+                <w:sz w:val="48"/>
+                <w:szCs w:val="52"/>
+              </w:rPr>
+            </w:pPr>
+            <w:r>
+              <w:rPr>
+                <w:rFonts w:ascii="Arial" w:hAnsi="Arial" w:cs="Arial"/>
+                <w:sz w:val="48"/>
+                <w:szCs w:val="52"/>
               </w:rPr>
               <w:t>5</w:t>
             </w:r>
@@ -496,11 +561,15 @@
             <w:pPr>
               <w:rPr>
                 <w:rFonts w:ascii="Arial" w:hAnsi="Arial" w:cs="Arial"/>
-              </w:rPr>
-            </w:pPr>
-            <w:r>
-              <w:rPr>
-                <w:rFonts w:ascii="Arial" w:hAnsi="Arial" w:cs="Arial"/>
+                <w:sz w:val="48"/>
+                <w:szCs w:val="52"/>
+              </w:rPr>
+            </w:pPr>
+            <w:r>
+              <w:rPr>
+                <w:rFonts w:ascii="Arial" w:hAnsi="Arial" w:cs="Arial"/>
+                <w:sz w:val="48"/>
+                <w:szCs w:val="52"/>
               </w:rPr>
               <w:t>2</w:t>
             </w:r>
@@ -515,12 +584,16 @@
               <w:rPr>
                 <w:rFonts w:ascii="Arial" w:hAnsi="Arial" w:cs="Arial"/>
                 <w:color w:val="C45911" w:themeColor="accent2" w:themeShade="BF"/>
+                <w:sz w:val="48"/>
+                <w:szCs w:val="52"/>
               </w:rPr>
             </w:pPr>
             <w:r>
               <w:rPr>
                 <w:rFonts w:ascii="Arial" w:hAnsi="Arial" w:cs="Arial"/>
                 <w:color w:val="C45911" w:themeColor="accent2" w:themeShade="BF"/>
+                <w:sz w:val="48"/>
+                <w:szCs w:val="52"/>
               </w:rPr>
               <w:t>7</w:t>
             </w:r>
@@ -537,6 +610,8 @@
                 <w:b/>
                 <w:bCs/>
                 <w:color w:val="ED7D31" w:themeColor="accent2"/>
+                <w:sz w:val="48"/>
+                <w:szCs w:val="52"/>
               </w:rPr>
             </w:pPr>
             <w:r>
@@ -545,6 +620,8 @@
                 <w:b/>
                 <w:bCs/>
                 <w:color w:val="FF0000"/>
+                <w:sz w:val="48"/>
+                <w:szCs w:val="52"/>
                 <w:highlight w:val="lightGray"/>
               </w:rPr>
               <w:t>10</w:t>
@@ -560,12 +637,16 @@
               <w:rPr>
                 <w:rFonts w:ascii="Arial" w:hAnsi="Arial" w:cs="Arial"/>
                 <w:color w:val="ED7D31" w:themeColor="accent2"/>
+                <w:sz w:val="48"/>
+                <w:szCs w:val="52"/>
               </w:rPr>
             </w:pPr>
             <w:r>
               <w:rPr>
                 <w:rFonts w:ascii="Arial" w:hAnsi="Arial" w:cs="Arial"/>
                 <w:color w:val="ED7D31" w:themeColor="accent2"/>
+                <w:sz w:val="48"/>
+                <w:szCs w:val="52"/>
               </w:rPr>
               <w:t>6</w:t>
             </w:r>
@@ -580,12 +661,16 @@
               <w:rPr>
                 <w:rFonts w:ascii="Arial" w:hAnsi="Arial" w:cs="Arial"/>
                 <w:color w:val="70AD47" w:themeColor="accent6"/>
+                <w:sz w:val="48"/>
+                <w:szCs w:val="52"/>
               </w:rPr>
             </w:pPr>
             <w:r>
               <w:rPr>
                 <w:rFonts w:ascii="Arial" w:hAnsi="Arial" w:cs="Arial"/>
                 <w:color w:val="70AD47" w:themeColor="accent6"/>
+                <w:sz w:val="48"/>
+                <w:szCs w:val="52"/>
               </w:rPr>
               <w:t>0</w:t>
             </w:r>
@@ -602,6 +687,8 @@
                 <w:b/>
                 <w:bCs/>
                 <w:color w:val="FF0000"/>
+                <w:sz w:val="48"/>
+                <w:szCs w:val="52"/>
               </w:rPr>
             </w:pPr>
             <w:r>
@@ -610,6 +697,8 @@
                 <w:b/>
                 <w:bCs/>
                 <w:color w:val="FF0000"/>
+                <w:sz w:val="48"/>
+                <w:szCs w:val="52"/>
               </w:rPr>
               <w:t>10</w:t>
             </w:r>
@@ -623,11 +712,15 @@
             <w:pPr>
               <w:rPr>
                 <w:rFonts w:ascii="Arial" w:hAnsi="Arial" w:cs="Arial"/>
-              </w:rPr>
-            </w:pPr>
-            <w:r>
-              <w:rPr>
-                <w:rFonts w:ascii="Arial" w:hAnsi="Arial" w:cs="Arial"/>
+                <w:sz w:val="48"/>
+                <w:szCs w:val="52"/>
+              </w:rPr>
+            </w:pPr>
+            <w:r>
+              <w:rPr>
+                <w:rFonts w:ascii="Arial" w:hAnsi="Arial" w:cs="Arial"/>
+                <w:sz w:val="48"/>
+                <w:szCs w:val="52"/>
               </w:rPr>
               <w:t>6</w:t>
             </w:r>
@@ -674,11 +767,15 @@
             <w:pPr>
               <w:rPr>
                 <w:rFonts w:ascii="Arial" w:hAnsi="Arial" w:cs="Arial"/>
-              </w:rPr>
-            </w:pPr>
-            <w:r>
-              <w:rPr>
-                <w:rFonts w:ascii="Arial" w:hAnsi="Arial" w:cs="Arial"/>
+                <w:sz w:val="48"/>
+                <w:szCs w:val="52"/>
+              </w:rPr>
+            </w:pPr>
+            <w:r>
+              <w:rPr>
+                <w:rFonts w:ascii="Arial" w:hAnsi="Arial" w:cs="Arial"/>
+                <w:sz w:val="48"/>
+                <w:szCs w:val="52"/>
               </w:rPr>
               <w:t>5</w:t>
             </w:r>
@@ -693,12 +790,16 @@
               <w:rPr>
                 <w:rFonts w:ascii="Arial" w:hAnsi="Arial" w:cs="Arial"/>
                 <w:color w:val="C45911" w:themeColor="accent2" w:themeShade="BF"/>
+                <w:sz w:val="48"/>
+                <w:szCs w:val="52"/>
               </w:rPr>
             </w:pPr>
             <w:r>
               <w:rPr>
                 <w:rFonts w:ascii="Arial" w:hAnsi="Arial" w:cs="Arial"/>
                 <w:color w:val="C45911" w:themeColor="accent2" w:themeShade="BF"/>
+                <w:sz w:val="48"/>
+                <w:szCs w:val="52"/>
               </w:rPr>
               <w:t>7</w:t>
             </w:r>
@@ -712,11 +813,17 @@
             <w:pPr>
               <w:rPr>
                 <w:rFonts w:ascii="Arial" w:hAnsi="Arial" w:cs="Arial"/>
-              </w:rPr>
-            </w:pPr>
-            <w:r>
-              <w:rPr>
-                <w:rFonts w:ascii="Arial" w:hAnsi="Arial" w:cs="Arial"/>
+                <w:color w:val="ED7D31" w:themeColor="accent2"/>
+                <w:sz w:val="48"/>
+                <w:szCs w:val="52"/>
+              </w:rPr>
+            </w:pPr>
+            <w:r>
+              <w:rPr>
+                <w:rFonts w:ascii="Arial" w:hAnsi="Arial" w:cs="Arial"/>
+                <w:color w:val="ED7D31" w:themeColor="accent2"/>
+                <w:sz w:val="48"/>
+                <w:szCs w:val="52"/>
               </w:rPr>
               <w:t>9</w:t>
             </w:r>
@@ -730,11 +837,15 @@
             <w:pPr>
               <w:rPr>
                 <w:rFonts w:ascii="Arial" w:hAnsi="Arial" w:cs="Arial"/>
-              </w:rPr>
-            </w:pPr>
-            <w:r>
-              <w:rPr>
-                <w:rFonts w:ascii="Arial" w:hAnsi="Arial" w:cs="Arial"/>
+                <w:sz w:val="48"/>
+                <w:szCs w:val="52"/>
+              </w:rPr>
+            </w:pPr>
+            <w:r>
+              <w:rPr>
+                <w:rFonts w:ascii="Arial" w:hAnsi="Arial" w:cs="Arial"/>
+                <w:sz w:val="48"/>
+                <w:szCs w:val="52"/>
               </w:rPr>
               <w:t>6</w:t>
             </w:r>
@@ -749,12 +860,16 @@
               <w:rPr>
                 <w:rFonts w:ascii="Arial" w:hAnsi="Arial" w:cs="Arial"/>
                 <w:color w:val="70AD47" w:themeColor="accent6"/>
+                <w:sz w:val="48"/>
+                <w:szCs w:val="52"/>
               </w:rPr>
             </w:pPr>
             <w:r>
               <w:rPr>
                 <w:rFonts w:ascii="Arial" w:hAnsi="Arial" w:cs="Arial"/>
                 <w:color w:val="70AD47" w:themeColor="accent6"/>
+                <w:sz w:val="48"/>
+                <w:szCs w:val="52"/>
               </w:rPr>
               <w:t>0</w:t>
             </w:r>
@@ -769,12 +884,16 @@
               <w:rPr>
                 <w:rFonts w:ascii="Arial" w:hAnsi="Arial" w:cs="Arial"/>
                 <w:color w:val="ED7D31" w:themeColor="accent2"/>
+                <w:sz w:val="48"/>
+                <w:szCs w:val="52"/>
               </w:rPr>
             </w:pPr>
             <w:r>
               <w:rPr>
                 <w:rFonts w:ascii="Arial" w:hAnsi="Arial" w:cs="Arial"/>
                 <w:color w:val="ED7D31" w:themeColor="accent2"/>
+                <w:sz w:val="48"/>
+                <w:szCs w:val="52"/>
               </w:rPr>
               <w:t>9</w:t>
             </w:r>
@@ -788,11 +907,15 @@
             <w:pPr>
               <w:rPr>
                 <w:rFonts w:ascii="Arial" w:hAnsi="Arial" w:cs="Arial"/>
-              </w:rPr>
-            </w:pPr>
-            <w:r>
-              <w:rPr>
-                <w:rFonts w:ascii="Arial" w:hAnsi="Arial" w:cs="Arial"/>
+                <w:sz w:val="48"/>
+                <w:szCs w:val="52"/>
+              </w:rPr>
+            </w:pPr>
+            <w:r>
+              <w:rPr>
+                <w:rFonts w:ascii="Arial" w:hAnsi="Arial" w:cs="Arial"/>
+                <w:sz w:val="48"/>
+                <w:szCs w:val="52"/>
               </w:rPr>
               <w:t>7</w:t>
             </w:r>
@@ -842,11 +965,15 @@
             <w:pPr>
               <w:rPr>
                 <w:rFonts w:ascii="Arial" w:hAnsi="Arial" w:cs="Arial"/>
-              </w:rPr>
-            </w:pPr>
-            <w:r>
-              <w:rPr>
-                <w:rFonts w:ascii="Arial" w:hAnsi="Arial" w:cs="Arial"/>
+                <w:sz w:val="48"/>
+                <w:szCs w:val="52"/>
+              </w:rPr>
+            </w:pPr>
+            <w:r>
+              <w:rPr>
+                <w:rFonts w:ascii="Arial" w:hAnsi="Arial" w:cs="Arial"/>
+                <w:sz w:val="48"/>
+                <w:szCs w:val="52"/>
               </w:rPr>
               <w:t>9</w:t>
             </w:r>
@@ -861,12 +988,16 @@
               <w:rPr>
                 <w:rFonts w:ascii="Arial" w:hAnsi="Arial" w:cs="Arial"/>
                 <w:color w:val="C45911" w:themeColor="accent2" w:themeShade="BF"/>
+                <w:sz w:val="48"/>
+                <w:szCs w:val="52"/>
               </w:rPr>
             </w:pPr>
             <w:r>
               <w:rPr>
                 <w:rFonts w:ascii="Arial" w:hAnsi="Arial" w:cs="Arial"/>
                 <w:color w:val="C45911" w:themeColor="accent2" w:themeShade="BF"/>
+                <w:sz w:val="48"/>
+                <w:szCs w:val="52"/>
               </w:rPr>
               <w:t>6</w:t>
             </w:r>
@@ -880,11 +1011,17 @@
             <w:pPr>
               <w:rPr>
                 <w:rFonts w:ascii="Arial" w:hAnsi="Arial" w:cs="Arial"/>
-              </w:rPr>
-            </w:pPr>
-            <w:r>
-              <w:rPr>
-                <w:rFonts w:ascii="Arial" w:hAnsi="Arial" w:cs="Arial"/>
+                <w:color w:val="ED7D31" w:themeColor="accent2"/>
+                <w:sz w:val="48"/>
+                <w:szCs w:val="52"/>
+              </w:rPr>
+            </w:pPr>
+            <w:r>
+              <w:rPr>
+                <w:rFonts w:ascii="Arial" w:hAnsi="Arial" w:cs="Arial"/>
+                <w:color w:val="ED7D31" w:themeColor="accent2"/>
+                <w:sz w:val="48"/>
+                <w:szCs w:val="52"/>
               </w:rPr>
               <w:t>9</w:t>
             </w:r>
@@ -898,11 +1035,15 @@
             <w:pPr>
               <w:rPr>
                 <w:rFonts w:ascii="Arial" w:hAnsi="Arial" w:cs="Arial"/>
-              </w:rPr>
-            </w:pPr>
-            <w:r>
-              <w:rPr>
-                <w:rFonts w:ascii="Arial" w:hAnsi="Arial" w:cs="Arial"/>
+                <w:sz w:val="48"/>
+                <w:szCs w:val="52"/>
+              </w:rPr>
+            </w:pPr>
+            <w:r>
+              <w:rPr>
+                <w:rFonts w:ascii="Arial" w:hAnsi="Arial" w:cs="Arial"/>
+                <w:sz w:val="48"/>
+                <w:szCs w:val="52"/>
               </w:rPr>
               <w:t>6</w:t>
             </w:r>
@@ -917,12 +1058,16 @@
               <w:rPr>
                 <w:rFonts w:ascii="Arial" w:hAnsi="Arial" w:cs="Arial"/>
                 <w:color w:val="70AD47" w:themeColor="accent6"/>
+                <w:sz w:val="48"/>
+                <w:szCs w:val="52"/>
               </w:rPr>
             </w:pPr>
             <w:r>
               <w:rPr>
                 <w:rFonts w:ascii="Arial" w:hAnsi="Arial" w:cs="Arial"/>
                 <w:color w:val="70AD47" w:themeColor="accent6"/>
+                <w:sz w:val="48"/>
+                <w:szCs w:val="52"/>
               </w:rPr>
               <w:t>1</w:t>
             </w:r>
@@ -937,12 +1082,16 @@
               <w:rPr>
                 <w:rFonts w:ascii="Arial" w:hAnsi="Arial" w:cs="Arial"/>
                 <w:color w:val="ED7D31" w:themeColor="accent2"/>
+                <w:sz w:val="48"/>
+                <w:szCs w:val="52"/>
               </w:rPr>
             </w:pPr>
             <w:r>
               <w:rPr>
                 <w:rFonts w:ascii="Arial" w:hAnsi="Arial" w:cs="Arial"/>
                 <w:color w:val="ED7D31" w:themeColor="accent2"/>
+                <w:sz w:val="48"/>
+                <w:szCs w:val="52"/>
               </w:rPr>
               <w:t>9</w:t>
             </w:r>
@@ -956,11 +1105,15 @@
             <w:pPr>
               <w:rPr>
                 <w:rFonts w:ascii="Arial" w:hAnsi="Arial" w:cs="Arial"/>
-              </w:rPr>
-            </w:pPr>
-            <w:r>
-              <w:rPr>
-                <w:rFonts w:ascii="Arial" w:hAnsi="Arial" w:cs="Arial"/>
+                <w:sz w:val="48"/>
+                <w:szCs w:val="52"/>
+              </w:rPr>
+            </w:pPr>
+            <w:r>
+              <w:rPr>
+                <w:rFonts w:ascii="Arial" w:hAnsi="Arial" w:cs="Arial"/>
+                <w:sz w:val="48"/>
+                <w:szCs w:val="52"/>
               </w:rPr>
               <w:t>5</w:t>
             </w:r>
@@ -1007,11 +1160,15 @@
             <w:pPr>
               <w:rPr>
                 <w:rFonts w:ascii="Arial" w:hAnsi="Arial" w:cs="Arial"/>
-              </w:rPr>
-            </w:pPr>
-            <w:r>
-              <w:rPr>
-                <w:rFonts w:ascii="Arial" w:hAnsi="Arial" w:cs="Arial"/>
+                <w:sz w:val="48"/>
+                <w:szCs w:val="52"/>
+              </w:rPr>
+            </w:pPr>
+            <w:r>
+              <w:rPr>
+                <w:rFonts w:ascii="Arial" w:hAnsi="Arial" w:cs="Arial"/>
+                <w:sz w:val="48"/>
+                <w:szCs w:val="52"/>
               </w:rPr>
               <w:t>12</w:t>
             </w:r>
@@ -1026,12 +1183,16 @@
               <w:rPr>
                 <w:rFonts w:ascii="Arial" w:hAnsi="Arial" w:cs="Arial"/>
                 <w:color w:val="70AD47" w:themeColor="accent6"/>
+                <w:sz w:val="48"/>
+                <w:szCs w:val="52"/>
               </w:rPr>
             </w:pPr>
             <w:r>
               <w:rPr>
                 <w:rFonts w:ascii="Arial" w:hAnsi="Arial" w:cs="Arial"/>
                 <w:color w:val="70AD47" w:themeColor="accent6"/>
+                <w:sz w:val="48"/>
+                <w:szCs w:val="52"/>
               </w:rPr>
               <w:t>6</w:t>
             </w:r>
@@ -1046,12 +1207,16 @@
               <w:rPr>
                 <w:rFonts w:ascii="Arial" w:hAnsi="Arial" w:cs="Arial"/>
                 <w:color w:val="C45911" w:themeColor="accent2" w:themeShade="BF"/>
+                <w:sz w:val="48"/>
+                <w:szCs w:val="52"/>
               </w:rPr>
             </w:pPr>
             <w:r>
               <w:rPr>
                 <w:rFonts w:ascii="Arial" w:hAnsi="Arial" w:cs="Arial"/>
                 <w:color w:val="C45911" w:themeColor="accent2" w:themeShade="BF"/>
+                <w:sz w:val="48"/>
+                <w:szCs w:val="52"/>
               </w:rPr>
               <w:t>8</w:t>
             </w:r>
@@ -1066,12 +1231,16 @@
               <w:rPr>
                 <w:rFonts w:ascii="Arial" w:hAnsi="Arial" w:cs="Arial"/>
                 <w:color w:val="70AD47" w:themeColor="accent6"/>
+                <w:sz w:val="48"/>
+                <w:szCs w:val="52"/>
               </w:rPr>
             </w:pPr>
             <w:r>
               <w:rPr>
                 <w:rFonts w:ascii="Arial" w:hAnsi="Arial" w:cs="Arial"/>
                 <w:color w:val="70AD47" w:themeColor="accent6"/>
+                <w:sz w:val="48"/>
+                <w:szCs w:val="52"/>
               </w:rPr>
               <w:t>6</w:t>
             </w:r>
@@ -1086,12 +1255,16 @@
               <w:rPr>
                 <w:rFonts w:ascii="Arial" w:hAnsi="Arial" w:cs="Arial"/>
                 <w:color w:val="4472C4" w:themeColor="accent1"/>
+                <w:sz w:val="48"/>
+                <w:szCs w:val="52"/>
               </w:rPr>
             </w:pPr>
             <w:r>
               <w:rPr>
                 <w:rFonts w:ascii="Arial" w:hAnsi="Arial" w:cs="Arial"/>
                 <w:color w:val="4472C4" w:themeColor="accent1"/>
+                <w:sz w:val="48"/>
+                <w:szCs w:val="52"/>
               </w:rPr>
               <w:t>1</w:t>
             </w:r>
@@ -1106,12 +1279,16 @@
               <w:rPr>
                 <w:rFonts w:ascii="Arial" w:hAnsi="Arial" w:cs="Arial"/>
                 <w:color w:val="ED7D31" w:themeColor="accent2"/>
+                <w:sz w:val="48"/>
+                <w:szCs w:val="52"/>
               </w:rPr>
             </w:pPr>
             <w:r>
               <w:rPr>
                 <w:rFonts w:ascii="Arial" w:hAnsi="Arial" w:cs="Arial"/>
                 <w:color w:val="BF8F00" w:themeColor="accent4" w:themeShade="BF"/>
+                <w:sz w:val="48"/>
+                <w:szCs w:val="52"/>
               </w:rPr>
               <w:t>8</w:t>
             </w:r>
@@ -1125,11 +1302,15 @@
             <w:pPr>
               <w:rPr>
                 <w:rFonts w:ascii="Arial" w:hAnsi="Arial" w:cs="Arial"/>
-              </w:rPr>
-            </w:pPr>
-            <w:r>
-              <w:rPr>
-                <w:rFonts w:ascii="Arial" w:hAnsi="Arial" w:cs="Arial"/>
+                <w:sz w:val="48"/>
+                <w:szCs w:val="52"/>
+              </w:rPr>
+            </w:pPr>
+            <w:r>
+              <w:rPr>
+                <w:rFonts w:ascii="Arial" w:hAnsi="Arial" w:cs="Arial"/>
+                <w:sz w:val="48"/>
+                <w:szCs w:val="52"/>
               </w:rPr>
               <w:t>6</w:t>
             </w:r>
@@ -1173,11 +1354,15 @@
             <w:pPr>
               <w:rPr>
                 <w:rFonts w:ascii="Arial" w:hAnsi="Arial" w:cs="Arial"/>
-              </w:rPr>
-            </w:pPr>
-            <w:r>
-              <w:rPr>
-                <w:rFonts w:ascii="Arial" w:hAnsi="Arial" w:cs="Arial"/>
+                <w:sz w:val="48"/>
+                <w:szCs w:val="52"/>
+              </w:rPr>
+            </w:pPr>
+            <w:r>
+              <w:rPr>
+                <w:rFonts w:ascii="Arial" w:hAnsi="Arial" w:cs="Arial"/>
+                <w:sz w:val="48"/>
+                <w:szCs w:val="52"/>
               </w:rPr>
               <w:t>15</w:t>
             </w:r>
@@ -1192,12 +1377,16 @@
               <w:rPr>
                 <w:rFonts w:ascii="Arial" w:hAnsi="Arial" w:cs="Arial"/>
                 <w:color w:val="70AD47" w:themeColor="accent6"/>
+                <w:sz w:val="48"/>
+                <w:szCs w:val="52"/>
               </w:rPr>
             </w:pPr>
             <w:r>
               <w:rPr>
                 <w:rFonts w:ascii="Arial" w:hAnsi="Arial" w:cs="Arial"/>
                 <w:color w:val="70AD47" w:themeColor="accent6"/>
+                <w:sz w:val="48"/>
+                <w:szCs w:val="52"/>
               </w:rPr>
               <w:t>7</w:t>
             </w:r>
@@ -1211,11 +1400,15 @@
             <w:pPr>
               <w:rPr>
                 <w:rFonts w:ascii="Arial" w:hAnsi="Arial" w:cs="Arial"/>
-              </w:rPr>
-            </w:pPr>
-            <w:r>
-              <w:rPr>
-                <w:rFonts w:ascii="Arial" w:hAnsi="Arial" w:cs="Arial"/>
+                <w:sz w:val="48"/>
+                <w:szCs w:val="52"/>
+              </w:rPr>
+            </w:pPr>
+            <w:r>
+              <w:rPr>
+                <w:rFonts w:ascii="Arial" w:hAnsi="Arial" w:cs="Arial"/>
+                <w:sz w:val="48"/>
+                <w:szCs w:val="52"/>
               </w:rPr>
               <w:t>8</w:t>
             </w:r>
@@ -1230,12 +1423,16 @@
               <w:rPr>
                 <w:rFonts w:ascii="Arial" w:hAnsi="Arial" w:cs="Arial"/>
                 <w:color w:val="70AD47" w:themeColor="accent6"/>
+                <w:sz w:val="48"/>
+                <w:szCs w:val="52"/>
               </w:rPr>
             </w:pPr>
             <w:r>
               <w:rPr>
                 <w:rFonts w:ascii="Arial" w:hAnsi="Arial" w:cs="Arial"/>
                 <w:color w:val="70AD47" w:themeColor="accent6"/>
+                <w:sz w:val="48"/>
+                <w:szCs w:val="52"/>
               </w:rPr>
               <w:t>7</w:t>
             </w:r>
@@ -1250,12 +1447,16 @@
               <w:rPr>
                 <w:rFonts w:ascii="Arial" w:hAnsi="Arial" w:cs="Arial"/>
                 <w:color w:val="4472C4" w:themeColor="accent1"/>
+                <w:sz w:val="48"/>
+                <w:szCs w:val="52"/>
               </w:rPr>
             </w:pPr>
             <w:r>
               <w:rPr>
                 <w:rFonts w:ascii="Arial" w:hAnsi="Arial" w:cs="Arial"/>
                 <w:color w:val="4472C4" w:themeColor="accent1"/>
+                <w:sz w:val="48"/>
+                <w:szCs w:val="52"/>
               </w:rPr>
               <w:t>0</w:t>
             </w:r>
@@ -1269,12 +1470,16 @@
             <w:pPr>
               <w:rPr>
                 <w:rFonts w:ascii="Arial" w:hAnsi="Arial" w:cs="Arial"/>
+                <w:sz w:val="48"/>
+                <w:szCs w:val="52"/>
               </w:rPr>
             </w:pPr>
             <w:r>
               <w:rPr>
                 <w:rFonts w:ascii="Arial" w:hAnsi="Arial" w:cs="Arial"/>
                 <w:color w:val="FFC000" w:themeColor="accent4"/>
+                <w:sz w:val="48"/>
+                <w:szCs w:val="52"/>
               </w:rPr>
               <w:t>9</w:t>
             </w:r>
@@ -1288,11 +1493,15 @@
             <w:pPr>
               <w:rPr>
                 <w:rFonts w:ascii="Arial" w:hAnsi="Arial" w:cs="Arial"/>
-              </w:rPr>
-            </w:pPr>
-            <w:r>
-              <w:rPr>
-                <w:rFonts w:ascii="Arial" w:hAnsi="Arial" w:cs="Arial"/>
+                <w:sz w:val="48"/>
+                <w:szCs w:val="52"/>
+              </w:rPr>
+            </w:pPr>
+            <w:r>
+              <w:rPr>
+                <w:rFonts w:ascii="Arial" w:hAnsi="Arial" w:cs="Arial"/>
+                <w:sz w:val="48"/>
+                <w:szCs w:val="52"/>
               </w:rPr>
               <w:t>6</w:t>
             </w:r>
@@ -1336,11 +1545,15 @@
             <w:pPr>
               <w:rPr>
                 <w:rFonts w:ascii="Arial" w:hAnsi="Arial" w:cs="Arial"/>
-              </w:rPr>
-            </w:pPr>
-            <w:r>
-              <w:rPr>
-                <w:rFonts w:ascii="Arial" w:hAnsi="Arial" w:cs="Arial"/>
+                <w:sz w:val="48"/>
+                <w:szCs w:val="52"/>
+              </w:rPr>
+            </w:pPr>
+            <w:r>
+              <w:rPr>
+                <w:rFonts w:ascii="Arial" w:hAnsi="Arial" w:cs="Arial"/>
+                <w:sz w:val="48"/>
+                <w:szCs w:val="52"/>
               </w:rPr>
               <w:t>18</w:t>
             </w:r>
@@ -1355,12 +1568,16 @@
               <w:rPr>
                 <w:rFonts w:ascii="Arial" w:hAnsi="Arial" w:cs="Arial"/>
                 <w:color w:val="70AD47" w:themeColor="accent6"/>
+                <w:sz w:val="48"/>
+                <w:szCs w:val="52"/>
               </w:rPr>
             </w:pPr>
             <w:r>
               <w:rPr>
                 <w:rFonts w:ascii="Arial" w:hAnsi="Arial" w:cs="Arial"/>
                 <w:color w:val="70AD47" w:themeColor="accent6"/>
+                <w:sz w:val="48"/>
+                <w:szCs w:val="52"/>
               </w:rPr>
               <w:t>6</w:t>
             </w:r>
@@ -1374,11 +1591,15 @@
             <w:pPr>
               <w:rPr>
                 <w:rFonts w:ascii="Arial" w:hAnsi="Arial" w:cs="Arial"/>
-              </w:rPr>
-            </w:pPr>
-            <w:r>
-              <w:rPr>
-                <w:rFonts w:ascii="Arial" w:hAnsi="Arial" w:cs="Arial"/>
+                <w:sz w:val="48"/>
+                <w:szCs w:val="52"/>
+              </w:rPr>
+            </w:pPr>
+            <w:r>
+              <w:rPr>
+                <w:rFonts w:ascii="Arial" w:hAnsi="Arial" w:cs="Arial"/>
+                <w:sz w:val="48"/>
+                <w:szCs w:val="52"/>
               </w:rPr>
               <w:t>7</w:t>
             </w:r>
@@ -1393,12 +1614,16 @@
               <w:rPr>
                 <w:rFonts w:ascii="Arial" w:hAnsi="Arial" w:cs="Arial"/>
                 <w:color w:val="70AD47" w:themeColor="accent6"/>
+                <w:sz w:val="48"/>
+                <w:szCs w:val="52"/>
               </w:rPr>
             </w:pPr>
             <w:r>
               <w:rPr>
                 <w:rFonts w:ascii="Arial" w:hAnsi="Arial" w:cs="Arial"/>
                 <w:color w:val="70AD47" w:themeColor="accent6"/>
+                <w:sz w:val="48"/>
+                <w:szCs w:val="52"/>
               </w:rPr>
               <w:t>6</w:t>
             </w:r>
@@ -1413,12 +1638,16 @@
               <w:rPr>
                 <w:rFonts w:ascii="Arial" w:hAnsi="Arial" w:cs="Arial"/>
                 <w:color w:val="4472C4" w:themeColor="accent1"/>
+                <w:sz w:val="48"/>
+                <w:szCs w:val="52"/>
               </w:rPr>
             </w:pPr>
             <w:r>
               <w:rPr>
                 <w:rFonts w:ascii="Arial" w:hAnsi="Arial" w:cs="Arial"/>
                 <w:color w:val="4472C4" w:themeColor="accent1"/>
+                <w:sz w:val="48"/>
+                <w:szCs w:val="52"/>
               </w:rPr>
               <w:t>1</w:t>
             </w:r>
@@ -1432,11 +1661,15 @@
             <w:pPr>
               <w:rPr>
                 <w:rFonts w:ascii="Arial" w:hAnsi="Arial" w:cs="Arial"/>
-              </w:rPr>
-            </w:pPr>
-            <w:r>
-              <w:rPr>
-                <w:rFonts w:ascii="Arial" w:hAnsi="Arial" w:cs="Arial"/>
+                <w:sz w:val="48"/>
+                <w:szCs w:val="52"/>
+              </w:rPr>
+            </w:pPr>
+            <w:r>
+              <w:rPr>
+                <w:rFonts w:ascii="Arial" w:hAnsi="Arial" w:cs="Arial"/>
+                <w:sz w:val="48"/>
+                <w:szCs w:val="52"/>
               </w:rPr>
               <w:t>7</w:t>
             </w:r>
@@ -1450,11 +1683,15 @@
             <w:pPr>
               <w:rPr>
                 <w:rFonts w:ascii="Arial" w:hAnsi="Arial" w:cs="Arial"/>
-              </w:rPr>
-            </w:pPr>
-            <w:r>
-              <w:rPr>
-                <w:rFonts w:ascii="Arial" w:hAnsi="Arial" w:cs="Arial"/>
+                <w:sz w:val="48"/>
+                <w:szCs w:val="52"/>
+              </w:rPr>
+            </w:pPr>
+            <w:r>
+              <w:rPr>
+                <w:rFonts w:ascii="Arial" w:hAnsi="Arial" w:cs="Arial"/>
+                <w:sz w:val="48"/>
+                <w:szCs w:val="52"/>
               </w:rPr>
               <w:t>7</w:t>
             </w:r>
@@ -1504,11 +1741,15 @@
             <w:pPr>
               <w:rPr>
                 <w:rFonts w:ascii="Arial" w:hAnsi="Arial" w:cs="Arial"/>
-              </w:rPr>
-            </w:pPr>
-            <w:r>
-              <w:rPr>
-                <w:rFonts w:ascii="Arial" w:hAnsi="Arial" w:cs="Arial"/>
+                <w:sz w:val="48"/>
+                <w:szCs w:val="52"/>
+              </w:rPr>
+            </w:pPr>
+            <w:r>
+              <w:rPr>
+                <w:rFonts w:ascii="Arial" w:hAnsi="Arial" w:cs="Arial"/>
+                <w:sz w:val="48"/>
+                <w:szCs w:val="52"/>
               </w:rPr>
               <w:t>19</w:t>
             </w:r>
@@ -1523,12 +1764,16 @@
               <w:rPr>
                 <w:rFonts w:ascii="Arial" w:hAnsi="Arial" w:cs="Arial"/>
                 <w:color w:val="70AD47" w:themeColor="accent6"/>
+                <w:sz w:val="48"/>
+                <w:szCs w:val="52"/>
               </w:rPr>
             </w:pPr>
             <w:r>
               <w:rPr>
                 <w:rFonts w:ascii="Arial" w:hAnsi="Arial" w:cs="Arial"/>
                 <w:color w:val="70AD47" w:themeColor="accent6"/>
+                <w:sz w:val="48"/>
+                <w:szCs w:val="52"/>
               </w:rPr>
               <w:t>7</w:t>
             </w:r>
@@ -1542,11 +1787,15 @@
             <w:pPr>
               <w:rPr>
                 <w:rFonts w:ascii="Arial" w:hAnsi="Arial" w:cs="Arial"/>
-              </w:rPr>
-            </w:pPr>
-            <w:r>
-              <w:rPr>
-                <w:rFonts w:ascii="Arial" w:hAnsi="Arial" w:cs="Arial"/>
+                <w:sz w:val="48"/>
+                <w:szCs w:val="52"/>
+              </w:rPr>
+            </w:pPr>
+            <w:r>
+              <w:rPr>
+                <w:rFonts w:ascii="Arial" w:hAnsi="Arial" w:cs="Arial"/>
+                <w:sz w:val="48"/>
+                <w:szCs w:val="52"/>
               </w:rPr>
               <w:t>8</w:t>
             </w:r>
@@ -1561,12 +1810,16 @@
               <w:rPr>
                 <w:rFonts w:ascii="Arial" w:hAnsi="Arial" w:cs="Arial"/>
                 <w:color w:val="70AD47" w:themeColor="accent6"/>
+                <w:sz w:val="48"/>
+                <w:szCs w:val="52"/>
               </w:rPr>
             </w:pPr>
             <w:r>
               <w:rPr>
                 <w:rFonts w:ascii="Arial" w:hAnsi="Arial" w:cs="Arial"/>
                 <w:color w:val="70AD47" w:themeColor="accent6"/>
+                <w:sz w:val="48"/>
+                <w:szCs w:val="52"/>
               </w:rPr>
               <w:t>6</w:t>
             </w:r>
@@ -1581,12 +1834,16 @@
               <w:rPr>
                 <w:rFonts w:ascii="Arial" w:hAnsi="Arial" w:cs="Arial"/>
                 <w:color w:val="4472C4" w:themeColor="accent1"/>
+                <w:sz w:val="48"/>
+                <w:szCs w:val="52"/>
               </w:rPr>
             </w:pPr>
             <w:r>
               <w:rPr>
                 <w:rFonts w:ascii="Arial" w:hAnsi="Arial" w:cs="Arial"/>
                 <w:color w:val="4472C4" w:themeColor="accent1"/>
+                <w:sz w:val="48"/>
+                <w:szCs w:val="52"/>
               </w:rPr>
               <w:t>0</w:t>
             </w:r>
@@ -1600,11 +1857,15 @@
             <w:pPr>
               <w:rPr>
                 <w:rFonts w:ascii="Arial" w:hAnsi="Arial" w:cs="Arial"/>
-              </w:rPr>
-            </w:pPr>
-            <w:r>
-              <w:rPr>
-                <w:rFonts w:ascii="Arial" w:hAnsi="Arial" w:cs="Arial"/>
+                <w:sz w:val="48"/>
+                <w:szCs w:val="52"/>
+              </w:rPr>
+            </w:pPr>
+            <w:r>
+              <w:rPr>
+                <w:rFonts w:ascii="Arial" w:hAnsi="Arial" w:cs="Arial"/>
+                <w:sz w:val="48"/>
+                <w:szCs w:val="52"/>
               </w:rPr>
               <w:t>8</w:t>
             </w:r>
@@ -1618,11 +1879,15 @@
             <w:pPr>
               <w:rPr>
                 <w:rFonts w:ascii="Arial" w:hAnsi="Arial" w:cs="Arial"/>
-              </w:rPr>
-            </w:pPr>
-            <w:r>
-              <w:rPr>
-                <w:rFonts w:ascii="Arial" w:hAnsi="Arial" w:cs="Arial"/>
+                <w:sz w:val="48"/>
+                <w:szCs w:val="52"/>
+              </w:rPr>
+            </w:pPr>
+            <w:r>
+              <w:rPr>
+                <w:rFonts w:ascii="Arial" w:hAnsi="Arial" w:cs="Arial"/>
+                <w:sz w:val="48"/>
+                <w:szCs w:val="52"/>
               </w:rPr>
               <w:t>8</w:t>
             </w:r>
@@ -1660,11 +1925,15 @@
             <w:pPr>
               <w:rPr>
                 <w:rFonts w:ascii="Arial" w:hAnsi="Arial" w:cs="Arial"/>
-              </w:rPr>
-            </w:pPr>
-            <w:r>
-              <w:rPr>
-                <w:rFonts w:ascii="Arial" w:hAnsi="Arial" w:cs="Arial"/>
+                <w:sz w:val="48"/>
+                <w:szCs w:val="52"/>
+              </w:rPr>
+            </w:pPr>
+            <w:r>
+              <w:rPr>
+                <w:rFonts w:ascii="Arial" w:hAnsi="Arial" w:cs="Arial"/>
+                <w:sz w:val="48"/>
+                <w:szCs w:val="52"/>
               </w:rPr>
               <w:t>20</w:t>
             </w:r>
@@ -1679,12 +1948,16 @@
               <w:rPr>
                 <w:rFonts w:ascii="Arial" w:hAnsi="Arial" w:cs="Arial"/>
                 <w:color w:val="70AD47" w:themeColor="accent6"/>
+                <w:sz w:val="48"/>
+                <w:szCs w:val="52"/>
               </w:rPr>
             </w:pPr>
             <w:r>
               <w:rPr>
                 <w:rFonts w:ascii="Arial" w:hAnsi="Arial" w:cs="Arial"/>
                 <w:color w:val="70AD47" w:themeColor="accent6"/>
+                <w:sz w:val="48"/>
+                <w:szCs w:val="52"/>
               </w:rPr>
               <w:t>7</w:t>
             </w:r>
@@ -1698,11 +1971,15 @@
             <w:pPr>
               <w:rPr>
                 <w:rFonts w:ascii="Arial" w:hAnsi="Arial" w:cs="Arial"/>
-              </w:rPr>
-            </w:pPr>
-            <w:r>
-              <w:rPr>
-                <w:rFonts w:ascii="Arial" w:hAnsi="Arial" w:cs="Arial"/>
+                <w:sz w:val="48"/>
+                <w:szCs w:val="52"/>
+              </w:rPr>
+            </w:pPr>
+            <w:r>
+              <w:rPr>
+                <w:rFonts w:ascii="Arial" w:hAnsi="Arial" w:cs="Arial"/>
+                <w:sz w:val="48"/>
+                <w:szCs w:val="52"/>
               </w:rPr>
               <w:t>7</w:t>
             </w:r>
@@ -1717,12 +1994,16 @@
               <w:rPr>
                 <w:rFonts w:ascii="Arial" w:hAnsi="Arial" w:cs="Arial"/>
                 <w:color w:val="70AD47" w:themeColor="accent6"/>
+                <w:sz w:val="48"/>
+                <w:szCs w:val="52"/>
               </w:rPr>
             </w:pPr>
             <w:r>
               <w:rPr>
                 <w:rFonts w:ascii="Arial" w:hAnsi="Arial" w:cs="Arial"/>
                 <w:color w:val="70AD47" w:themeColor="accent6"/>
+                <w:sz w:val="48"/>
+                <w:szCs w:val="52"/>
               </w:rPr>
               <w:t>7</w:t>
             </w:r>
@@ -1737,12 +2018,16 @@
               <w:rPr>
                 <w:rFonts w:ascii="Arial" w:hAnsi="Arial" w:cs="Arial"/>
                 <w:color w:val="4472C4" w:themeColor="accent1"/>
+                <w:sz w:val="48"/>
+                <w:szCs w:val="52"/>
               </w:rPr>
             </w:pPr>
             <w:r>
               <w:rPr>
                 <w:rFonts w:ascii="Arial" w:hAnsi="Arial" w:cs="Arial"/>
                 <w:color w:val="4472C4" w:themeColor="accent1"/>
+                <w:sz w:val="48"/>
+                <w:szCs w:val="52"/>
               </w:rPr>
               <w:t>0</w:t>
             </w:r>
@@ -1756,11 +2041,15 @@
             <w:pPr>
               <w:rPr>
                 <w:rFonts w:ascii="Arial" w:hAnsi="Arial" w:cs="Arial"/>
-              </w:rPr>
-            </w:pPr>
-            <w:r>
-              <w:rPr>
-                <w:rFonts w:ascii="Arial" w:hAnsi="Arial" w:cs="Arial"/>
+                <w:sz w:val="48"/>
+                <w:szCs w:val="52"/>
+              </w:rPr>
+            </w:pPr>
+            <w:r>
+              <w:rPr>
+                <w:rFonts w:ascii="Arial" w:hAnsi="Arial" w:cs="Arial"/>
+                <w:sz w:val="48"/>
+                <w:szCs w:val="52"/>
               </w:rPr>
               <w:t>8</w:t>
             </w:r>
@@ -1774,11 +2063,15 @@
             <w:pPr>
               <w:rPr>
                 <w:rFonts w:ascii="Arial" w:hAnsi="Arial" w:cs="Arial"/>
-              </w:rPr>
-            </w:pPr>
-            <w:r>
-              <w:rPr>
-                <w:rFonts w:ascii="Arial" w:hAnsi="Arial" w:cs="Arial"/>
+                <w:sz w:val="48"/>
+                <w:szCs w:val="52"/>
+              </w:rPr>
+            </w:pPr>
+            <w:r>
+              <w:rPr>
+                <w:rFonts w:ascii="Arial" w:hAnsi="Arial" w:cs="Arial"/>
+                <w:sz w:val="48"/>
+                <w:szCs w:val="52"/>
               </w:rPr>
               <w:t>7</w:t>
             </w:r>
@@ -1822,11 +2115,15 @@
             <w:pPr>
               <w:rPr>
                 <w:rFonts w:ascii="Arial" w:hAnsi="Arial" w:cs="Arial"/>
-              </w:rPr>
-            </w:pPr>
-            <w:r>
-              <w:rPr>
-                <w:rFonts w:ascii="Arial" w:hAnsi="Arial" w:cs="Arial"/>
+                <w:sz w:val="48"/>
+                <w:szCs w:val="52"/>
+              </w:rPr>
+            </w:pPr>
+            <w:r>
+              <w:rPr>
+                <w:rFonts w:ascii="Arial" w:hAnsi="Arial" w:cs="Arial"/>
+                <w:sz w:val="48"/>
+                <w:szCs w:val="52"/>
               </w:rPr>
               <w:t>43</w:t>
             </w:r>
@@ -1841,12 +2138,16 @@
               <w:rPr>
                 <w:rFonts w:ascii="Arial" w:hAnsi="Arial" w:cs="Arial"/>
                 <w:color w:val="70AD47" w:themeColor="accent6"/>
+                <w:sz w:val="48"/>
+                <w:szCs w:val="52"/>
               </w:rPr>
             </w:pPr>
             <w:r>
               <w:rPr>
                 <w:rFonts w:ascii="Arial" w:hAnsi="Arial" w:cs="Arial"/>
                 <w:color w:val="70AD47" w:themeColor="accent6"/>
+                <w:sz w:val="48"/>
+                <w:szCs w:val="52"/>
               </w:rPr>
               <w:t>7</w:t>
             </w:r>
@@ -1860,11 +2161,15 @@
             <w:pPr>
               <w:rPr>
                 <w:rFonts w:ascii="Arial" w:hAnsi="Arial" w:cs="Arial"/>
-              </w:rPr>
-            </w:pPr>
-            <w:r>
-              <w:rPr>
-                <w:rFonts w:ascii="Arial" w:hAnsi="Arial" w:cs="Arial"/>
+                <w:sz w:val="48"/>
+                <w:szCs w:val="52"/>
+              </w:rPr>
+            </w:pPr>
+            <w:r>
+              <w:rPr>
+                <w:rFonts w:ascii="Arial" w:hAnsi="Arial" w:cs="Arial"/>
+                <w:sz w:val="48"/>
+                <w:szCs w:val="52"/>
               </w:rPr>
               <w:t>7</w:t>
             </w:r>
@@ -1879,12 +2184,16 @@
               <w:rPr>
                 <w:rFonts w:ascii="Arial" w:hAnsi="Arial" w:cs="Arial"/>
                 <w:color w:val="70AD47" w:themeColor="accent6"/>
+                <w:sz w:val="48"/>
+                <w:szCs w:val="52"/>
               </w:rPr>
             </w:pPr>
             <w:r>
               <w:rPr>
                 <w:rFonts w:ascii="Arial" w:hAnsi="Arial" w:cs="Arial"/>
                 <w:color w:val="70AD47" w:themeColor="accent6"/>
+                <w:sz w:val="48"/>
+                <w:szCs w:val="52"/>
               </w:rPr>
               <w:t>6</w:t>
             </w:r>
@@ -1899,12 +2208,16 @@
               <w:rPr>
                 <w:rFonts w:ascii="Arial" w:hAnsi="Arial" w:cs="Arial"/>
                 <w:color w:val="4472C4" w:themeColor="accent1"/>
+                <w:sz w:val="48"/>
+                <w:szCs w:val="52"/>
               </w:rPr>
             </w:pPr>
             <w:r>
               <w:rPr>
                 <w:rFonts w:ascii="Arial" w:hAnsi="Arial" w:cs="Arial"/>
                 <w:color w:val="4472C4" w:themeColor="accent1"/>
+                <w:sz w:val="48"/>
+                <w:szCs w:val="52"/>
               </w:rPr>
               <w:t>0</w:t>
             </w:r>
@@ -1918,11 +2231,15 @@
             <w:pPr>
               <w:rPr>
                 <w:rFonts w:ascii="Arial" w:hAnsi="Arial" w:cs="Arial"/>
-              </w:rPr>
-            </w:pPr>
-            <w:r>
-              <w:rPr>
-                <w:rFonts w:ascii="Arial" w:hAnsi="Arial" w:cs="Arial"/>
+                <w:sz w:val="48"/>
+                <w:szCs w:val="52"/>
+              </w:rPr>
+            </w:pPr>
+            <w:r>
+              <w:rPr>
+                <w:rFonts w:ascii="Arial" w:hAnsi="Arial" w:cs="Arial"/>
+                <w:sz w:val="48"/>
+                <w:szCs w:val="52"/>
               </w:rPr>
               <w:t>7</w:t>
             </w:r>
@@ -1938,6 +2255,8 @@
                 <w:rFonts w:ascii="Arial" w:hAnsi="Arial" w:cs="Arial"/>
                 <w:b/>
                 <w:bCs/>
+                <w:sz w:val="48"/>
+                <w:szCs w:val="52"/>
               </w:rPr>
             </w:pPr>
             <w:r>
@@ -1946,6 +2265,8 @@
                 <w:b/>
                 <w:bCs/>
                 <w:color w:val="FF0000"/>
+                <w:sz w:val="48"/>
+                <w:szCs w:val="52"/>
               </w:rPr>
               <w:t>9</w:t>
             </w:r>
@@ -1995,11 +2316,15 @@
             <w:pPr>
               <w:rPr>
                 <w:rFonts w:ascii="Arial" w:hAnsi="Arial" w:cs="Arial"/>
-              </w:rPr>
-            </w:pPr>
-            <w:r>
-              <w:rPr>
-                <w:rFonts w:ascii="Arial" w:hAnsi="Arial" w:cs="Arial"/>
+                <w:sz w:val="48"/>
+                <w:szCs w:val="52"/>
+              </w:rPr>
+            </w:pPr>
+            <w:r>
+              <w:rPr>
+                <w:rFonts w:ascii="Arial" w:hAnsi="Arial" w:cs="Arial"/>
+                <w:sz w:val="48"/>
+                <w:szCs w:val="52"/>
               </w:rPr>
               <w:t>45</w:t>
             </w:r>
@@ -2014,12 +2339,16 @@
               <w:rPr>
                 <w:rFonts w:ascii="Arial" w:hAnsi="Arial" w:cs="Arial"/>
                 <w:color w:val="70AD47" w:themeColor="accent6"/>
+                <w:sz w:val="48"/>
+                <w:szCs w:val="52"/>
               </w:rPr>
             </w:pPr>
             <w:r>
               <w:rPr>
                 <w:rFonts w:ascii="Arial" w:hAnsi="Arial" w:cs="Arial"/>
                 <w:color w:val="70AD47" w:themeColor="accent6"/>
+                <w:sz w:val="48"/>
+                <w:szCs w:val="52"/>
               </w:rPr>
               <w:t>6</w:t>
             </w:r>
@@ -2033,11 +2362,15 @@
             <w:pPr>
               <w:rPr>
                 <w:rFonts w:ascii="Arial" w:hAnsi="Arial" w:cs="Arial"/>
-              </w:rPr>
-            </w:pPr>
-            <w:r>
-              <w:rPr>
-                <w:rFonts w:ascii="Arial" w:hAnsi="Arial" w:cs="Arial"/>
+                <w:sz w:val="48"/>
+                <w:szCs w:val="52"/>
+              </w:rPr>
+            </w:pPr>
+            <w:r>
+              <w:rPr>
+                <w:rFonts w:ascii="Arial" w:hAnsi="Arial" w:cs="Arial"/>
+                <w:sz w:val="48"/>
+                <w:szCs w:val="52"/>
               </w:rPr>
               <w:t>6</w:t>
             </w:r>
@@ -2052,12 +2385,16 @@
               <w:rPr>
                 <w:rFonts w:ascii="Arial" w:hAnsi="Arial" w:cs="Arial"/>
                 <w:color w:val="70AD47" w:themeColor="accent6"/>
+                <w:sz w:val="48"/>
+                <w:szCs w:val="52"/>
               </w:rPr>
             </w:pPr>
             <w:r>
               <w:rPr>
                 <w:rFonts w:ascii="Arial" w:hAnsi="Arial" w:cs="Arial"/>
                 <w:color w:val="70AD47" w:themeColor="accent6"/>
+                <w:sz w:val="48"/>
+                <w:szCs w:val="52"/>
               </w:rPr>
               <w:t>6</w:t>
             </w:r>
@@ -2072,12 +2409,16 @@
               <w:rPr>
                 <w:rFonts w:ascii="Arial" w:hAnsi="Arial" w:cs="Arial"/>
                 <w:color w:val="4472C4" w:themeColor="accent1"/>
+                <w:sz w:val="48"/>
+                <w:szCs w:val="52"/>
               </w:rPr>
             </w:pPr>
             <w:r>
               <w:rPr>
                 <w:rFonts w:ascii="Arial" w:hAnsi="Arial" w:cs="Arial"/>
                 <w:color w:val="4472C4" w:themeColor="accent1"/>
+                <w:sz w:val="48"/>
+                <w:szCs w:val="52"/>
               </w:rPr>
               <w:t>1</w:t>
             </w:r>
@@ -2091,11 +2432,15 @@
             <w:pPr>
               <w:rPr>
                 <w:rFonts w:ascii="Arial" w:hAnsi="Arial" w:cs="Arial"/>
-              </w:rPr>
-            </w:pPr>
-            <w:r>
-              <w:rPr>
-                <w:rFonts w:ascii="Arial" w:hAnsi="Arial" w:cs="Arial"/>
+                <w:sz w:val="48"/>
+                <w:szCs w:val="52"/>
+              </w:rPr>
+            </w:pPr>
+            <w:r>
+              <w:rPr>
+                <w:rFonts w:ascii="Arial" w:hAnsi="Arial" w:cs="Arial"/>
+                <w:sz w:val="48"/>
+                <w:szCs w:val="52"/>
               </w:rPr>
               <w:t>6</w:t>
             </w:r>
@@ -2109,11 +2454,15 @@
             <w:pPr>
               <w:rPr>
                 <w:rFonts w:ascii="Arial" w:hAnsi="Arial" w:cs="Arial"/>
-              </w:rPr>
-            </w:pPr>
-            <w:r>
-              <w:rPr>
-                <w:rFonts w:ascii="Arial" w:hAnsi="Arial" w:cs="Arial"/>
+                <w:sz w:val="48"/>
+                <w:szCs w:val="52"/>
+              </w:rPr>
+            </w:pPr>
+            <w:r>
+              <w:rPr>
+                <w:rFonts w:ascii="Arial" w:hAnsi="Arial" w:cs="Arial"/>
+                <w:sz w:val="48"/>
+                <w:szCs w:val="52"/>
               </w:rPr>
               <w:t>8</w:t>
             </w:r>
@@ -2151,11 +2500,15 @@
             <w:pPr>
               <w:rPr>
                 <w:rFonts w:ascii="Arial" w:hAnsi="Arial" w:cs="Arial"/>
-              </w:rPr>
-            </w:pPr>
-            <w:r>
-              <w:rPr>
-                <w:rFonts w:ascii="Arial" w:hAnsi="Arial" w:cs="Arial"/>
+                <w:sz w:val="48"/>
+                <w:szCs w:val="52"/>
+              </w:rPr>
+            </w:pPr>
+            <w:r>
+              <w:rPr>
+                <w:rFonts w:ascii="Arial" w:hAnsi="Arial" w:cs="Arial"/>
+                <w:sz w:val="48"/>
+                <w:szCs w:val="52"/>
               </w:rPr>
               <w:t>46</w:t>
             </w:r>
@@ -2170,12 +2523,16 @@
               <w:rPr>
                 <w:rFonts w:ascii="Arial" w:hAnsi="Arial" w:cs="Arial"/>
                 <w:color w:val="70AD47" w:themeColor="accent6"/>
+                <w:sz w:val="48"/>
+                <w:szCs w:val="52"/>
               </w:rPr>
             </w:pPr>
             <w:r>
               <w:rPr>
                 <w:rFonts w:ascii="Arial" w:hAnsi="Arial" w:cs="Arial"/>
                 <w:color w:val="70AD47" w:themeColor="accent6"/>
+                <w:sz w:val="48"/>
+                <w:szCs w:val="52"/>
               </w:rPr>
               <w:t>7</w:t>
             </w:r>
@@ -2189,11 +2546,15 @@
             <w:pPr>
               <w:rPr>
                 <w:rFonts w:ascii="Arial" w:hAnsi="Arial" w:cs="Arial"/>
-              </w:rPr>
-            </w:pPr>
-            <w:r>
-              <w:rPr>
-                <w:rFonts w:ascii="Arial" w:hAnsi="Arial" w:cs="Arial"/>
+                <w:sz w:val="48"/>
+                <w:szCs w:val="52"/>
+              </w:rPr>
+            </w:pPr>
+            <w:r>
+              <w:rPr>
+                <w:rFonts w:ascii="Arial" w:hAnsi="Arial" w:cs="Arial"/>
+                <w:sz w:val="48"/>
+                <w:szCs w:val="52"/>
               </w:rPr>
               <w:t>6</w:t>
             </w:r>
@@ -2208,12 +2569,16 @@
               <w:rPr>
                 <w:rFonts w:ascii="Arial" w:hAnsi="Arial" w:cs="Arial"/>
                 <w:color w:val="70AD47" w:themeColor="accent6"/>
+                <w:sz w:val="48"/>
+                <w:szCs w:val="52"/>
               </w:rPr>
             </w:pPr>
             <w:r>
               <w:rPr>
                 <w:rFonts w:ascii="Arial" w:hAnsi="Arial" w:cs="Arial"/>
                 <w:color w:val="70AD47" w:themeColor="accent6"/>
+                <w:sz w:val="48"/>
+                <w:szCs w:val="52"/>
               </w:rPr>
               <w:t>7</w:t>
             </w:r>
@@ -2228,12 +2593,16 @@
               <w:rPr>
                 <w:rFonts w:ascii="Arial" w:hAnsi="Arial" w:cs="Arial"/>
                 <w:color w:val="4472C4" w:themeColor="accent1"/>
+                <w:sz w:val="48"/>
+                <w:szCs w:val="52"/>
               </w:rPr>
             </w:pPr>
             <w:r>
               <w:rPr>
                 <w:rFonts w:ascii="Arial" w:hAnsi="Arial" w:cs="Arial"/>
                 <w:color w:val="4472C4" w:themeColor="accent1"/>
+                <w:sz w:val="48"/>
+                <w:szCs w:val="52"/>
               </w:rPr>
               <w:t>0</w:t>
             </w:r>
@@ -2247,11 +2616,15 @@
             <w:pPr>
               <w:rPr>
                 <w:rFonts w:ascii="Arial" w:hAnsi="Arial" w:cs="Arial"/>
-              </w:rPr>
-            </w:pPr>
-            <w:r>
-              <w:rPr>
-                <w:rFonts w:ascii="Arial" w:hAnsi="Arial" w:cs="Arial"/>
+                <w:sz w:val="48"/>
+                <w:szCs w:val="52"/>
+              </w:rPr>
+            </w:pPr>
+            <w:r>
+              <w:rPr>
+                <w:rFonts w:ascii="Arial" w:hAnsi="Arial" w:cs="Arial"/>
+                <w:sz w:val="48"/>
+                <w:szCs w:val="52"/>
               </w:rPr>
               <w:t>7</w:t>
             </w:r>
@@ -2265,11 +2638,15 @@
             <w:pPr>
               <w:rPr>
                 <w:rFonts w:ascii="Arial" w:hAnsi="Arial" w:cs="Arial"/>
-              </w:rPr>
-            </w:pPr>
-            <w:r>
-              <w:rPr>
-                <w:rFonts w:ascii="Arial" w:hAnsi="Arial" w:cs="Arial"/>
+                <w:sz w:val="48"/>
+                <w:szCs w:val="52"/>
+              </w:rPr>
+            </w:pPr>
+            <w:r>
+              <w:rPr>
+                <w:rFonts w:ascii="Arial" w:hAnsi="Arial" w:cs="Arial"/>
+                <w:sz w:val="48"/>
+                <w:szCs w:val="52"/>
               </w:rPr>
               <w:t>8</w:t>
             </w:r>
@@ -2293,23 +2670,1461 @@
           <w:bCs/>
           <w:u w:val="single"/>
         </w:rPr>
+        <w:lastRenderedPageBreak/>
         <w:t xml:space="preserve"> </w:t>
       </w:r>
     </w:p>
     <w:p/>
     <w:p/>
-    <w:p/>
-    <w:p>
-      <w:pPr>
-        <w:rPr>
-          <w:rFonts w:ascii="Arial" w:hAnsi="Arial" w:cs="Arial"/>
-        </w:rPr>
-      </w:pPr>
-      <w:r>
-        <w:rPr>
-          <w:rFonts w:ascii="Arial" w:hAnsi="Arial" w:cs="Arial"/>
+    <w:p>
+      <w:pPr>
+        <w:rPr>
+          <w:rFonts w:ascii="Arial" w:hAnsi="Arial" w:cs="Arial"/>
+        </w:rPr>
+      </w:pPr>
+    </w:p>
+    <w:p>
+      <w:pPr>
+        <w:rPr>
+          <w:rFonts w:ascii="Arial" w:hAnsi="Arial" w:cs="Arial"/>
+          <w:b/>
+          <w:bCs/>
+          <w:u w:val="single"/>
+        </w:rPr>
+      </w:pPr>
+      <w:r>
+        <w:rPr>
+          <w:rFonts w:ascii="Arial" w:hAnsi="Arial" w:cs="Arial"/>
+          <w:b/>
+          <w:bCs/>
+          <w:u w:val="single"/>
+        </w:rPr>
+        <w:t xml:space="preserve">Dynamic </w:t>
+      </w:r>
+      <w:r>
+        <w:rPr>
+          <w:rFonts w:ascii="Arial" w:hAnsi="Arial" w:cs="Arial"/>
+          <w:b/>
+          <w:bCs/>
+          <w:u w:val="single"/>
+        </w:rPr>
+        <w:t>Metrics</w:t>
+      </w:r>
+      <w:r>
+        <w:rPr>
+          <w:rFonts w:ascii="Arial" w:hAnsi="Arial" w:cs="Arial"/>
+          <w:b/>
+          <w:bCs/>
+          <w:u w:val="single"/>
+        </w:rPr>
+        <w:t>:</w:t>
+      </w:r>
+    </w:p>
+    <w:p>
+      <w:pPr>
+        <w:rPr>
+          <w:rFonts w:ascii="Arial" w:hAnsi="Arial" w:cs="Arial"/>
+          <w:b/>
+          <w:bCs/>
+          <w:u w:val="single"/>
+        </w:rPr>
+      </w:pPr>
+    </w:p>
+    <w:p>
+      <w:pPr>
+        <w:tabs>
+          <w:tab w:val="left" w:pos="560"/>
+          <w:tab w:val="left" w:pos="1120"/>
+          <w:tab w:val="left" w:pos="1680"/>
+          <w:tab w:val="left" w:pos="2240"/>
+          <w:tab w:val="left" w:pos="2800"/>
+          <w:tab w:val="left" w:pos="3360"/>
+          <w:tab w:val="left" w:pos="3920"/>
+          <w:tab w:val="left" w:pos="4480"/>
+          <w:tab w:val="left" w:pos="5040"/>
+          <w:tab w:val="left" w:pos="5600"/>
+          <w:tab w:val="left" w:pos="6160"/>
+          <w:tab w:val="left" w:pos="6720"/>
+        </w:tabs>
+        <w:autoSpaceDE w:val="0"/>
+        <w:autoSpaceDN w:val="0"/>
+        <w:adjustRightInd w:val="0"/>
+        <w:rPr>
+          <w:rFonts w:ascii="Menlo" w:hAnsi="Menlo" w:cs="Menlo"/>
+          <w:color w:val="000000"/>
+          <w:sz w:val="22"/>
+          <w:szCs w:val="22"/>
+        </w:rPr>
+      </w:pPr>
+      <w:r>
+        <w:rPr>
+          <w:rFonts w:ascii="Menlo" w:hAnsi="Menlo" w:cs="Menlo"/>
+          <w:color w:val="000000"/>
+          <w:sz w:val="22"/>
+          <w:szCs w:val="22"/>
+        </w:rPr>
+        <w:t>Camping_Sol_48:6.0:5.666666666666667:272.0</w:t>
+      </w:r>
+    </w:p>
+    <w:p>
+      <w:pPr>
+        <w:tabs>
+          <w:tab w:val="left" w:pos="560"/>
+          <w:tab w:val="left" w:pos="1120"/>
+          <w:tab w:val="left" w:pos="1680"/>
+          <w:tab w:val="left" w:pos="2240"/>
+          <w:tab w:val="left" w:pos="2800"/>
+          <w:tab w:val="left" w:pos="3360"/>
+          <w:tab w:val="left" w:pos="3920"/>
+          <w:tab w:val="left" w:pos="4480"/>
+          <w:tab w:val="left" w:pos="5040"/>
+          <w:tab w:val="left" w:pos="5600"/>
+          <w:tab w:val="left" w:pos="6160"/>
+          <w:tab w:val="left" w:pos="6720"/>
+        </w:tabs>
+        <w:autoSpaceDE w:val="0"/>
+        <w:autoSpaceDN w:val="0"/>
+        <w:adjustRightInd w:val="0"/>
+        <w:rPr>
+          <w:rFonts w:ascii="Menlo" w:hAnsi="Menlo" w:cs="Menlo"/>
+          <w:color w:val="000000"/>
+          <w:sz w:val="22"/>
+          <w:szCs w:val="22"/>
+        </w:rPr>
+      </w:pPr>
+      <w:r>
+        <w:rPr>
+          <w:rFonts w:ascii="Menlo" w:hAnsi="Menlo" w:cs="Menlo"/>
+          <w:color w:val="000000"/>
+          <w:sz w:val="22"/>
+          <w:szCs w:val="22"/>
+        </w:rPr>
+        <w:t>Camping_Sol_46:5.0:4.666666666666667:288.0</w:t>
+      </w:r>
+    </w:p>
+    <w:p>
+      <w:pPr>
+        <w:tabs>
+          <w:tab w:val="left" w:pos="560"/>
+          <w:tab w:val="left" w:pos="1120"/>
+          <w:tab w:val="left" w:pos="1680"/>
+          <w:tab w:val="left" w:pos="2240"/>
+          <w:tab w:val="left" w:pos="2800"/>
+          <w:tab w:val="left" w:pos="3360"/>
+          <w:tab w:val="left" w:pos="3920"/>
+          <w:tab w:val="left" w:pos="4480"/>
+          <w:tab w:val="left" w:pos="5040"/>
+          <w:tab w:val="left" w:pos="5600"/>
+          <w:tab w:val="left" w:pos="6160"/>
+          <w:tab w:val="left" w:pos="6720"/>
+        </w:tabs>
+        <w:autoSpaceDE w:val="0"/>
+        <w:autoSpaceDN w:val="0"/>
+        <w:adjustRightInd w:val="0"/>
+        <w:rPr>
+          <w:rFonts w:ascii="Menlo" w:hAnsi="Menlo" w:cs="Menlo"/>
+          <w:color w:val="000000"/>
+          <w:sz w:val="22"/>
+          <w:szCs w:val="22"/>
+        </w:rPr>
+      </w:pPr>
+      <w:r>
+        <w:rPr>
+          <w:rFonts w:ascii="Menlo" w:hAnsi="Menlo" w:cs="Menlo"/>
+          <w:color w:val="000000"/>
+          <w:sz w:val="22"/>
+          <w:szCs w:val="22"/>
+        </w:rPr>
+        <w:t>Camping_Sol_45:4.666666666666667:4.666666666666667:272.0</w:t>
+      </w:r>
+    </w:p>
+    <w:p>
+      <w:pPr>
+        <w:tabs>
+          <w:tab w:val="left" w:pos="560"/>
+          <w:tab w:val="left" w:pos="1120"/>
+          <w:tab w:val="left" w:pos="1680"/>
+          <w:tab w:val="left" w:pos="2240"/>
+          <w:tab w:val="left" w:pos="2800"/>
+          <w:tab w:val="left" w:pos="3360"/>
+          <w:tab w:val="left" w:pos="3920"/>
+          <w:tab w:val="left" w:pos="4480"/>
+          <w:tab w:val="left" w:pos="5040"/>
+          <w:tab w:val="left" w:pos="5600"/>
+          <w:tab w:val="left" w:pos="6160"/>
+          <w:tab w:val="left" w:pos="6720"/>
+        </w:tabs>
+        <w:autoSpaceDE w:val="0"/>
+        <w:autoSpaceDN w:val="0"/>
+        <w:adjustRightInd w:val="0"/>
+        <w:rPr>
+          <w:rFonts w:ascii="Menlo" w:hAnsi="Menlo" w:cs="Menlo"/>
+          <w:color w:val="000000"/>
+          <w:sz w:val="22"/>
+          <w:szCs w:val="22"/>
+        </w:rPr>
+      </w:pPr>
+      <w:r>
+        <w:rPr>
+          <w:rFonts w:ascii="Menlo" w:hAnsi="Menlo" w:cs="Menlo"/>
+          <w:color w:val="000000"/>
+          <w:sz w:val="22"/>
+          <w:szCs w:val="22"/>
+        </w:rPr>
+        <w:t>Camping_Sol_43:5.0:4.666666666666667:304.0</w:t>
+      </w:r>
+    </w:p>
+    <w:p>
+      <w:pPr>
+        <w:tabs>
+          <w:tab w:val="left" w:pos="560"/>
+          <w:tab w:val="left" w:pos="1120"/>
+          <w:tab w:val="left" w:pos="1680"/>
+          <w:tab w:val="left" w:pos="2240"/>
+          <w:tab w:val="left" w:pos="2800"/>
+          <w:tab w:val="left" w:pos="3360"/>
+          <w:tab w:val="left" w:pos="3920"/>
+          <w:tab w:val="left" w:pos="4480"/>
+          <w:tab w:val="left" w:pos="5040"/>
+          <w:tab w:val="left" w:pos="5600"/>
+          <w:tab w:val="left" w:pos="6160"/>
+          <w:tab w:val="left" w:pos="6720"/>
+        </w:tabs>
+        <w:autoSpaceDE w:val="0"/>
+        <w:autoSpaceDN w:val="0"/>
+        <w:adjustRightInd w:val="0"/>
+        <w:rPr>
+          <w:rFonts w:ascii="Menlo" w:hAnsi="Menlo" w:cs="Menlo"/>
+          <w:color w:val="000000"/>
+          <w:sz w:val="22"/>
+          <w:szCs w:val="22"/>
+        </w:rPr>
+      </w:pPr>
+      <w:r>
+        <w:rPr>
+          <w:rFonts w:ascii="Menlo" w:hAnsi="Menlo" w:cs="Menlo"/>
+          <w:color w:val="000000"/>
+          <w:sz w:val="22"/>
+          <w:szCs w:val="22"/>
+        </w:rPr>
+        <w:t>Camping_Sol_41:6.666666666666667:4.666666666666667:240.0</w:t>
+      </w:r>
+    </w:p>
+    <w:p>
+      <w:pPr>
+        <w:tabs>
+          <w:tab w:val="left" w:pos="560"/>
+          <w:tab w:val="left" w:pos="1120"/>
+          <w:tab w:val="left" w:pos="1680"/>
+          <w:tab w:val="left" w:pos="2240"/>
+          <w:tab w:val="left" w:pos="2800"/>
+          <w:tab w:val="left" w:pos="3360"/>
+          <w:tab w:val="left" w:pos="3920"/>
+          <w:tab w:val="left" w:pos="4480"/>
+          <w:tab w:val="left" w:pos="5040"/>
+          <w:tab w:val="left" w:pos="5600"/>
+          <w:tab w:val="left" w:pos="6160"/>
+          <w:tab w:val="left" w:pos="6720"/>
+        </w:tabs>
+        <w:autoSpaceDE w:val="0"/>
+        <w:autoSpaceDN w:val="0"/>
+        <w:adjustRightInd w:val="0"/>
+        <w:rPr>
+          <w:rFonts w:ascii="Menlo" w:hAnsi="Menlo" w:cs="Menlo"/>
+          <w:color w:val="000000"/>
+          <w:sz w:val="22"/>
+          <w:szCs w:val="22"/>
+        </w:rPr>
+      </w:pPr>
+      <w:r>
+        <w:rPr>
+          <w:rFonts w:ascii="Menlo" w:hAnsi="Menlo" w:cs="Menlo"/>
+          <w:color w:val="000000"/>
+          <w:sz w:val="22"/>
+          <w:szCs w:val="22"/>
+        </w:rPr>
+        <w:t>Camping_Sol_40:5.666666666666667:5.0:256.0</w:t>
+      </w:r>
+    </w:p>
+    <w:p>
+      <w:pPr>
+        <w:tabs>
+          <w:tab w:val="left" w:pos="560"/>
+          <w:tab w:val="left" w:pos="1120"/>
+          <w:tab w:val="left" w:pos="1680"/>
+          <w:tab w:val="left" w:pos="2240"/>
+          <w:tab w:val="left" w:pos="2800"/>
+          <w:tab w:val="left" w:pos="3360"/>
+          <w:tab w:val="left" w:pos="3920"/>
+          <w:tab w:val="left" w:pos="4480"/>
+          <w:tab w:val="left" w:pos="5040"/>
+          <w:tab w:val="left" w:pos="5600"/>
+          <w:tab w:val="left" w:pos="6160"/>
+          <w:tab w:val="left" w:pos="6720"/>
+        </w:tabs>
+        <w:autoSpaceDE w:val="0"/>
+        <w:autoSpaceDN w:val="0"/>
+        <w:adjustRightInd w:val="0"/>
+        <w:rPr>
+          <w:rFonts w:ascii="Menlo" w:hAnsi="Menlo" w:cs="Menlo"/>
+          <w:color w:val="000000"/>
+          <w:sz w:val="22"/>
+          <w:szCs w:val="22"/>
+        </w:rPr>
+      </w:pPr>
+      <w:r>
+        <w:rPr>
+          <w:rFonts w:ascii="Menlo" w:hAnsi="Menlo" w:cs="Menlo"/>
+          <w:color w:val="000000"/>
+          <w:sz w:val="22"/>
+          <w:szCs w:val="22"/>
+        </w:rPr>
+        <w:t>Camping_Sol_38:5.333333333333333:5.0:240.0</w:t>
+      </w:r>
+    </w:p>
+    <w:p>
+      <w:pPr>
+        <w:tabs>
+          <w:tab w:val="left" w:pos="560"/>
+          <w:tab w:val="left" w:pos="1120"/>
+          <w:tab w:val="left" w:pos="1680"/>
+          <w:tab w:val="left" w:pos="2240"/>
+          <w:tab w:val="left" w:pos="2800"/>
+          <w:tab w:val="left" w:pos="3360"/>
+          <w:tab w:val="left" w:pos="3920"/>
+          <w:tab w:val="left" w:pos="4480"/>
+          <w:tab w:val="left" w:pos="5040"/>
+          <w:tab w:val="left" w:pos="5600"/>
+          <w:tab w:val="left" w:pos="6160"/>
+          <w:tab w:val="left" w:pos="6720"/>
+        </w:tabs>
+        <w:autoSpaceDE w:val="0"/>
+        <w:autoSpaceDN w:val="0"/>
+        <w:adjustRightInd w:val="0"/>
+        <w:rPr>
+          <w:rFonts w:ascii="Menlo" w:hAnsi="Menlo" w:cs="Menlo"/>
+          <w:color w:val="000000"/>
+          <w:sz w:val="22"/>
+          <w:szCs w:val="22"/>
+        </w:rPr>
+      </w:pPr>
+      <w:r>
+        <w:rPr>
+          <w:rFonts w:ascii="Menlo" w:hAnsi="Menlo" w:cs="Menlo"/>
+          <w:color w:val="000000"/>
+          <w:sz w:val="22"/>
+          <w:szCs w:val="22"/>
+        </w:rPr>
+        <w:t>Camping_Sol_37:6.0:5.0:240.0</w:t>
+      </w:r>
+    </w:p>
+    <w:p>
+      <w:pPr>
+        <w:tabs>
+          <w:tab w:val="left" w:pos="560"/>
+          <w:tab w:val="left" w:pos="1120"/>
+          <w:tab w:val="left" w:pos="1680"/>
+          <w:tab w:val="left" w:pos="2240"/>
+          <w:tab w:val="left" w:pos="2800"/>
+          <w:tab w:val="left" w:pos="3360"/>
+          <w:tab w:val="left" w:pos="3920"/>
+          <w:tab w:val="left" w:pos="4480"/>
+          <w:tab w:val="left" w:pos="5040"/>
+          <w:tab w:val="left" w:pos="5600"/>
+          <w:tab w:val="left" w:pos="6160"/>
+          <w:tab w:val="left" w:pos="6720"/>
+        </w:tabs>
+        <w:autoSpaceDE w:val="0"/>
+        <w:autoSpaceDN w:val="0"/>
+        <w:adjustRightInd w:val="0"/>
+        <w:rPr>
+          <w:rFonts w:ascii="Menlo" w:hAnsi="Menlo" w:cs="Menlo"/>
+          <w:color w:val="000000"/>
+          <w:sz w:val="22"/>
+          <w:szCs w:val="22"/>
+        </w:rPr>
+      </w:pPr>
+      <w:r>
+        <w:rPr>
+          <w:rFonts w:ascii="Menlo" w:hAnsi="Menlo" w:cs="Menlo"/>
+          <w:color w:val="000000"/>
+          <w:sz w:val="22"/>
+          <w:szCs w:val="22"/>
+        </w:rPr>
+        <w:t>Camping_Sol_36:4.666666666666667:5.0:240.0</w:t>
+      </w:r>
+    </w:p>
+    <w:p>
+      <w:pPr>
+        <w:tabs>
+          <w:tab w:val="left" w:pos="560"/>
+          <w:tab w:val="left" w:pos="1120"/>
+          <w:tab w:val="left" w:pos="1680"/>
+          <w:tab w:val="left" w:pos="2240"/>
+          <w:tab w:val="left" w:pos="2800"/>
+          <w:tab w:val="left" w:pos="3360"/>
+          <w:tab w:val="left" w:pos="3920"/>
+          <w:tab w:val="left" w:pos="4480"/>
+          <w:tab w:val="left" w:pos="5040"/>
+          <w:tab w:val="left" w:pos="5600"/>
+          <w:tab w:val="left" w:pos="6160"/>
+          <w:tab w:val="left" w:pos="6720"/>
+        </w:tabs>
+        <w:autoSpaceDE w:val="0"/>
+        <w:autoSpaceDN w:val="0"/>
+        <w:adjustRightInd w:val="0"/>
+        <w:rPr>
+          <w:rFonts w:ascii="Menlo" w:hAnsi="Menlo" w:cs="Menlo"/>
+          <w:color w:val="000000"/>
+          <w:sz w:val="22"/>
+          <w:szCs w:val="22"/>
+        </w:rPr>
+      </w:pPr>
+      <w:r>
+        <w:rPr>
+          <w:rFonts w:ascii="Menlo" w:hAnsi="Menlo" w:cs="Menlo"/>
+          <w:color w:val="000000"/>
+          <w:sz w:val="22"/>
+          <w:szCs w:val="22"/>
+        </w:rPr>
+        <w:t>Camping_Sol_35:8.333333333333334:6.0:240.0</w:t>
+      </w:r>
+    </w:p>
+    <w:p>
+      <w:pPr>
+        <w:tabs>
+          <w:tab w:val="left" w:pos="560"/>
+          <w:tab w:val="left" w:pos="1120"/>
+          <w:tab w:val="left" w:pos="1680"/>
+          <w:tab w:val="left" w:pos="2240"/>
+          <w:tab w:val="left" w:pos="2800"/>
+          <w:tab w:val="left" w:pos="3360"/>
+          <w:tab w:val="left" w:pos="3920"/>
+          <w:tab w:val="left" w:pos="4480"/>
+          <w:tab w:val="left" w:pos="5040"/>
+          <w:tab w:val="left" w:pos="5600"/>
+          <w:tab w:val="left" w:pos="6160"/>
+          <w:tab w:val="left" w:pos="6720"/>
+        </w:tabs>
+        <w:autoSpaceDE w:val="0"/>
+        <w:autoSpaceDN w:val="0"/>
+        <w:adjustRightInd w:val="0"/>
+        <w:rPr>
+          <w:rFonts w:ascii="Menlo" w:hAnsi="Menlo" w:cs="Menlo"/>
+          <w:color w:val="000000"/>
+          <w:sz w:val="22"/>
+          <w:szCs w:val="22"/>
+        </w:rPr>
+      </w:pPr>
+      <w:r>
+        <w:rPr>
+          <w:rFonts w:ascii="Menlo" w:hAnsi="Menlo" w:cs="Menlo"/>
+          <w:color w:val="000000"/>
+          <w:sz w:val="22"/>
+          <w:szCs w:val="22"/>
+        </w:rPr>
+        <w:t>Camping_Sol_34:6.333333333333333:5.333333333333333:272.0</w:t>
+      </w:r>
+    </w:p>
+    <w:p>
+      <w:pPr>
+        <w:tabs>
+          <w:tab w:val="left" w:pos="560"/>
+          <w:tab w:val="left" w:pos="1120"/>
+          <w:tab w:val="left" w:pos="1680"/>
+          <w:tab w:val="left" w:pos="2240"/>
+          <w:tab w:val="left" w:pos="2800"/>
+          <w:tab w:val="left" w:pos="3360"/>
+          <w:tab w:val="left" w:pos="3920"/>
+          <w:tab w:val="left" w:pos="4480"/>
+          <w:tab w:val="left" w:pos="5040"/>
+          <w:tab w:val="left" w:pos="5600"/>
+          <w:tab w:val="left" w:pos="6160"/>
+          <w:tab w:val="left" w:pos="6720"/>
+        </w:tabs>
+        <w:autoSpaceDE w:val="0"/>
+        <w:autoSpaceDN w:val="0"/>
+        <w:adjustRightInd w:val="0"/>
+        <w:rPr>
+          <w:rFonts w:ascii="Menlo" w:hAnsi="Menlo" w:cs="Menlo"/>
+          <w:color w:val="000000"/>
+          <w:sz w:val="22"/>
+          <w:szCs w:val="22"/>
+        </w:rPr>
+      </w:pPr>
+      <w:r>
+        <w:rPr>
+          <w:rFonts w:ascii="Menlo" w:hAnsi="Menlo" w:cs="Menlo"/>
+          <w:color w:val="000000"/>
+          <w:sz w:val="22"/>
+          <w:szCs w:val="22"/>
+        </w:rPr>
+        <w:t>Camping_Sol_31:110.0:5.0:64.0</w:t>
+      </w:r>
+    </w:p>
+    <w:p>
+      <w:pPr>
+        <w:tabs>
+          <w:tab w:val="left" w:pos="560"/>
+          <w:tab w:val="left" w:pos="1120"/>
+          <w:tab w:val="left" w:pos="1680"/>
+          <w:tab w:val="left" w:pos="2240"/>
+          <w:tab w:val="left" w:pos="2800"/>
+          <w:tab w:val="left" w:pos="3360"/>
+          <w:tab w:val="left" w:pos="3920"/>
+          <w:tab w:val="left" w:pos="4480"/>
+          <w:tab w:val="left" w:pos="5040"/>
+          <w:tab w:val="left" w:pos="5600"/>
+          <w:tab w:val="left" w:pos="6160"/>
+          <w:tab w:val="left" w:pos="6720"/>
+        </w:tabs>
+        <w:autoSpaceDE w:val="0"/>
+        <w:autoSpaceDN w:val="0"/>
+        <w:adjustRightInd w:val="0"/>
+        <w:rPr>
+          <w:rFonts w:ascii="Menlo" w:hAnsi="Menlo" w:cs="Menlo"/>
+          <w:color w:val="000000"/>
+          <w:sz w:val="22"/>
+          <w:szCs w:val="22"/>
+        </w:rPr>
+      </w:pPr>
+      <w:r>
+        <w:rPr>
+          <w:rFonts w:ascii="Menlo" w:hAnsi="Menlo" w:cs="Menlo"/>
+          <w:color w:val="000000"/>
+          <w:sz w:val="22"/>
+          <w:szCs w:val="22"/>
+        </w:rPr>
+        <w:t>Camping_Sol_29:5.333333333333333:4.666666666666667:272.0</w:t>
+      </w:r>
+    </w:p>
+    <w:p>
+      <w:pPr>
+        <w:tabs>
+          <w:tab w:val="left" w:pos="560"/>
+          <w:tab w:val="left" w:pos="1120"/>
+          <w:tab w:val="left" w:pos="1680"/>
+          <w:tab w:val="left" w:pos="2240"/>
+          <w:tab w:val="left" w:pos="2800"/>
+          <w:tab w:val="left" w:pos="3360"/>
+          <w:tab w:val="left" w:pos="3920"/>
+          <w:tab w:val="left" w:pos="4480"/>
+          <w:tab w:val="left" w:pos="5040"/>
+          <w:tab w:val="left" w:pos="5600"/>
+          <w:tab w:val="left" w:pos="6160"/>
+          <w:tab w:val="left" w:pos="6720"/>
+        </w:tabs>
+        <w:autoSpaceDE w:val="0"/>
+        <w:autoSpaceDN w:val="0"/>
+        <w:adjustRightInd w:val="0"/>
+        <w:rPr>
+          <w:rFonts w:ascii="Menlo" w:hAnsi="Menlo" w:cs="Menlo"/>
+          <w:color w:val="000000"/>
+          <w:sz w:val="22"/>
+          <w:szCs w:val="22"/>
+        </w:rPr>
+      </w:pPr>
+      <w:r>
+        <w:rPr>
+          <w:rFonts w:ascii="Menlo" w:hAnsi="Menlo" w:cs="Menlo"/>
+          <w:color w:val="000000"/>
+          <w:sz w:val="22"/>
+          <w:szCs w:val="22"/>
+        </w:rPr>
+        <w:t>Camping_Sol_28:121.0:5.333333333333333:256.0</w:t>
+      </w:r>
+    </w:p>
+    <w:p>
+      <w:pPr>
+        <w:tabs>
+          <w:tab w:val="left" w:pos="560"/>
+          <w:tab w:val="left" w:pos="1120"/>
+          <w:tab w:val="left" w:pos="1680"/>
+          <w:tab w:val="left" w:pos="2240"/>
+          <w:tab w:val="left" w:pos="2800"/>
+          <w:tab w:val="left" w:pos="3360"/>
+          <w:tab w:val="left" w:pos="3920"/>
+          <w:tab w:val="left" w:pos="4480"/>
+          <w:tab w:val="left" w:pos="5040"/>
+          <w:tab w:val="left" w:pos="5600"/>
+          <w:tab w:val="left" w:pos="6160"/>
+          <w:tab w:val="left" w:pos="6720"/>
+        </w:tabs>
+        <w:autoSpaceDE w:val="0"/>
+        <w:autoSpaceDN w:val="0"/>
+        <w:adjustRightInd w:val="0"/>
+        <w:rPr>
+          <w:rFonts w:ascii="Menlo" w:hAnsi="Menlo" w:cs="Menlo"/>
+          <w:color w:val="000000"/>
+          <w:sz w:val="22"/>
+          <w:szCs w:val="22"/>
+        </w:rPr>
+      </w:pPr>
+      <w:r>
+        <w:rPr>
+          <w:rFonts w:ascii="Menlo" w:hAnsi="Menlo" w:cs="Menlo"/>
+          <w:color w:val="000000"/>
+          <w:sz w:val="22"/>
+          <w:szCs w:val="22"/>
+        </w:rPr>
+        <w:t>Camping_Sol_24:5.0:5.0:224.0</w:t>
+      </w:r>
+    </w:p>
+    <w:p>
+      <w:pPr>
+        <w:tabs>
+          <w:tab w:val="left" w:pos="560"/>
+          <w:tab w:val="left" w:pos="1120"/>
+          <w:tab w:val="left" w:pos="1680"/>
+          <w:tab w:val="left" w:pos="2240"/>
+          <w:tab w:val="left" w:pos="2800"/>
+          <w:tab w:val="left" w:pos="3360"/>
+          <w:tab w:val="left" w:pos="3920"/>
+          <w:tab w:val="left" w:pos="4480"/>
+          <w:tab w:val="left" w:pos="5040"/>
+          <w:tab w:val="left" w:pos="5600"/>
+          <w:tab w:val="left" w:pos="6160"/>
+          <w:tab w:val="left" w:pos="6720"/>
+        </w:tabs>
+        <w:autoSpaceDE w:val="0"/>
+        <w:autoSpaceDN w:val="0"/>
+        <w:adjustRightInd w:val="0"/>
+        <w:rPr>
+          <w:rFonts w:ascii="Menlo" w:hAnsi="Menlo" w:cs="Menlo"/>
+          <w:color w:val="000000"/>
+          <w:sz w:val="22"/>
+          <w:szCs w:val="22"/>
+        </w:rPr>
+      </w:pPr>
+      <w:r>
+        <w:rPr>
+          <w:rFonts w:ascii="Menlo" w:hAnsi="Menlo" w:cs="Menlo"/>
+          <w:color w:val="000000"/>
+          <w:sz w:val="22"/>
+          <w:szCs w:val="22"/>
+        </w:rPr>
+        <w:t>Camping_Sol_23:114.33333333333333:5.666666666666667:224.0</w:t>
+      </w:r>
+    </w:p>
+    <w:p>
+      <w:pPr>
+        <w:tabs>
+          <w:tab w:val="left" w:pos="560"/>
+          <w:tab w:val="left" w:pos="1120"/>
+          <w:tab w:val="left" w:pos="1680"/>
+          <w:tab w:val="left" w:pos="2240"/>
+          <w:tab w:val="left" w:pos="2800"/>
+          <w:tab w:val="left" w:pos="3360"/>
+          <w:tab w:val="left" w:pos="3920"/>
+          <w:tab w:val="left" w:pos="4480"/>
+          <w:tab w:val="left" w:pos="5040"/>
+          <w:tab w:val="left" w:pos="5600"/>
+          <w:tab w:val="left" w:pos="6160"/>
+          <w:tab w:val="left" w:pos="6720"/>
+        </w:tabs>
+        <w:autoSpaceDE w:val="0"/>
+        <w:autoSpaceDN w:val="0"/>
+        <w:adjustRightInd w:val="0"/>
+        <w:rPr>
+          <w:rFonts w:ascii="Menlo" w:hAnsi="Menlo" w:cs="Menlo"/>
+          <w:color w:val="000000"/>
+          <w:sz w:val="22"/>
+          <w:szCs w:val="22"/>
+        </w:rPr>
+      </w:pPr>
+      <w:r>
+        <w:rPr>
+          <w:rFonts w:ascii="Menlo" w:hAnsi="Menlo" w:cs="Menlo"/>
+          <w:color w:val="000000"/>
+          <w:sz w:val="22"/>
+          <w:szCs w:val="22"/>
+        </w:rPr>
+        <w:t>Camping_Sol_22:24.666666666666668:4.666666666666667:208.0</w:t>
+      </w:r>
+    </w:p>
+    <w:p>
+      <w:pPr>
+        <w:tabs>
+          <w:tab w:val="left" w:pos="560"/>
+          <w:tab w:val="left" w:pos="1120"/>
+          <w:tab w:val="left" w:pos="1680"/>
+          <w:tab w:val="left" w:pos="2240"/>
+          <w:tab w:val="left" w:pos="2800"/>
+          <w:tab w:val="left" w:pos="3360"/>
+          <w:tab w:val="left" w:pos="3920"/>
+          <w:tab w:val="left" w:pos="4480"/>
+          <w:tab w:val="left" w:pos="5040"/>
+          <w:tab w:val="left" w:pos="5600"/>
+          <w:tab w:val="left" w:pos="6160"/>
+          <w:tab w:val="left" w:pos="6720"/>
+        </w:tabs>
+        <w:autoSpaceDE w:val="0"/>
+        <w:autoSpaceDN w:val="0"/>
+        <w:adjustRightInd w:val="0"/>
+        <w:rPr>
+          <w:rFonts w:ascii="Menlo" w:hAnsi="Menlo" w:cs="Menlo"/>
+          <w:color w:val="000000"/>
+          <w:sz w:val="22"/>
+          <w:szCs w:val="22"/>
+        </w:rPr>
+      </w:pPr>
+      <w:r>
+        <w:rPr>
+          <w:rFonts w:ascii="Menlo" w:hAnsi="Menlo" w:cs="Menlo"/>
+          <w:color w:val="000000"/>
+          <w:sz w:val="22"/>
+          <w:szCs w:val="22"/>
+        </w:rPr>
+        <w:t>Camping_Sol_21:121.0:11.333333333333334:208.0</w:t>
+      </w:r>
+    </w:p>
+    <w:p>
+      <w:pPr>
+        <w:tabs>
+          <w:tab w:val="left" w:pos="560"/>
+          <w:tab w:val="left" w:pos="1120"/>
+          <w:tab w:val="left" w:pos="1680"/>
+          <w:tab w:val="left" w:pos="2240"/>
+          <w:tab w:val="left" w:pos="2800"/>
+          <w:tab w:val="left" w:pos="3360"/>
+          <w:tab w:val="left" w:pos="3920"/>
+          <w:tab w:val="left" w:pos="4480"/>
+          <w:tab w:val="left" w:pos="5040"/>
+          <w:tab w:val="left" w:pos="5600"/>
+          <w:tab w:val="left" w:pos="6160"/>
+          <w:tab w:val="left" w:pos="6720"/>
+        </w:tabs>
+        <w:autoSpaceDE w:val="0"/>
+        <w:autoSpaceDN w:val="0"/>
+        <w:adjustRightInd w:val="0"/>
+        <w:rPr>
+          <w:rFonts w:ascii="Menlo" w:hAnsi="Menlo" w:cs="Menlo"/>
+          <w:color w:val="000000"/>
+          <w:sz w:val="22"/>
+          <w:szCs w:val="22"/>
+        </w:rPr>
+      </w:pPr>
+      <w:r>
+        <w:rPr>
+          <w:rFonts w:ascii="Menlo" w:hAnsi="Menlo" w:cs="Menlo"/>
+          <w:color w:val="000000"/>
+          <w:sz w:val="22"/>
+          <w:szCs w:val="22"/>
+        </w:rPr>
+        <w:t>Camping_Sol_20:6.333333333333333:5.666666666666667:256.0</w:t>
+      </w:r>
+    </w:p>
+    <w:p>
+      <w:pPr>
+        <w:tabs>
+          <w:tab w:val="left" w:pos="560"/>
+          <w:tab w:val="left" w:pos="1120"/>
+          <w:tab w:val="left" w:pos="1680"/>
+          <w:tab w:val="left" w:pos="2240"/>
+          <w:tab w:val="left" w:pos="2800"/>
+          <w:tab w:val="left" w:pos="3360"/>
+          <w:tab w:val="left" w:pos="3920"/>
+          <w:tab w:val="left" w:pos="4480"/>
+          <w:tab w:val="left" w:pos="5040"/>
+          <w:tab w:val="left" w:pos="5600"/>
+          <w:tab w:val="left" w:pos="6160"/>
+          <w:tab w:val="left" w:pos="6720"/>
+        </w:tabs>
+        <w:autoSpaceDE w:val="0"/>
+        <w:autoSpaceDN w:val="0"/>
+        <w:adjustRightInd w:val="0"/>
+        <w:rPr>
+          <w:rFonts w:ascii="Menlo" w:hAnsi="Menlo" w:cs="Menlo"/>
+          <w:color w:val="000000"/>
+          <w:sz w:val="22"/>
+          <w:szCs w:val="22"/>
+        </w:rPr>
+      </w:pPr>
+      <w:r>
+        <w:rPr>
+          <w:rFonts w:ascii="Menlo" w:hAnsi="Menlo" w:cs="Menlo"/>
+          <w:color w:val="000000"/>
+          <w:sz w:val="22"/>
+          <w:szCs w:val="22"/>
+        </w:rPr>
+        <w:t>Camping_Sol_19:116.66666666666667:5.666666666666667:272.0</w:t>
+      </w:r>
+    </w:p>
+    <w:p>
+      <w:pPr>
+        <w:tabs>
+          <w:tab w:val="left" w:pos="560"/>
+          <w:tab w:val="left" w:pos="1120"/>
+          <w:tab w:val="left" w:pos="1680"/>
+          <w:tab w:val="left" w:pos="2240"/>
+          <w:tab w:val="left" w:pos="2800"/>
+          <w:tab w:val="left" w:pos="3360"/>
+          <w:tab w:val="left" w:pos="3920"/>
+          <w:tab w:val="left" w:pos="4480"/>
+          <w:tab w:val="left" w:pos="5040"/>
+          <w:tab w:val="left" w:pos="5600"/>
+          <w:tab w:val="left" w:pos="6160"/>
+          <w:tab w:val="left" w:pos="6720"/>
+        </w:tabs>
+        <w:autoSpaceDE w:val="0"/>
+        <w:autoSpaceDN w:val="0"/>
+        <w:adjustRightInd w:val="0"/>
+        <w:rPr>
+          <w:rFonts w:ascii="Menlo" w:hAnsi="Menlo" w:cs="Menlo"/>
+          <w:color w:val="000000"/>
+          <w:sz w:val="22"/>
+          <w:szCs w:val="22"/>
+        </w:rPr>
+      </w:pPr>
+      <w:r>
+        <w:rPr>
+          <w:rFonts w:ascii="Menlo" w:hAnsi="Menlo" w:cs="Menlo"/>
+          <w:color w:val="000000"/>
+          <w:sz w:val="22"/>
+          <w:szCs w:val="22"/>
+        </w:rPr>
+        <w:t>Camping_Sol_18:6.0:5.0:240.0</w:t>
+      </w:r>
+    </w:p>
+    <w:p>
+      <w:pPr>
+        <w:tabs>
+          <w:tab w:val="left" w:pos="560"/>
+          <w:tab w:val="left" w:pos="1120"/>
+          <w:tab w:val="left" w:pos="1680"/>
+          <w:tab w:val="left" w:pos="2240"/>
+          <w:tab w:val="left" w:pos="2800"/>
+          <w:tab w:val="left" w:pos="3360"/>
+          <w:tab w:val="left" w:pos="3920"/>
+          <w:tab w:val="left" w:pos="4480"/>
+          <w:tab w:val="left" w:pos="5040"/>
+          <w:tab w:val="left" w:pos="5600"/>
+          <w:tab w:val="left" w:pos="6160"/>
+          <w:tab w:val="left" w:pos="6720"/>
+        </w:tabs>
+        <w:autoSpaceDE w:val="0"/>
+        <w:autoSpaceDN w:val="0"/>
+        <w:adjustRightInd w:val="0"/>
+        <w:rPr>
+          <w:rFonts w:ascii="Menlo" w:hAnsi="Menlo" w:cs="Menlo"/>
+          <w:color w:val="000000"/>
+          <w:sz w:val="22"/>
+          <w:szCs w:val="22"/>
+        </w:rPr>
+      </w:pPr>
+      <w:r>
+        <w:rPr>
+          <w:rFonts w:ascii="Menlo" w:hAnsi="Menlo" w:cs="Menlo"/>
+          <w:color w:val="000000"/>
+          <w:sz w:val="22"/>
+          <w:szCs w:val="22"/>
+        </w:rPr>
+        <w:t>Camping_Sol_16:113.66666666666667:5.666666666666667:208.0</w:t>
+      </w:r>
+    </w:p>
+    <w:p>
+      <w:pPr>
+        <w:tabs>
+          <w:tab w:val="left" w:pos="560"/>
+          <w:tab w:val="left" w:pos="1120"/>
+          <w:tab w:val="left" w:pos="1680"/>
+          <w:tab w:val="left" w:pos="2240"/>
+          <w:tab w:val="left" w:pos="2800"/>
+          <w:tab w:val="left" w:pos="3360"/>
+          <w:tab w:val="left" w:pos="3920"/>
+          <w:tab w:val="left" w:pos="4480"/>
+          <w:tab w:val="left" w:pos="5040"/>
+          <w:tab w:val="left" w:pos="5600"/>
+          <w:tab w:val="left" w:pos="6160"/>
+          <w:tab w:val="left" w:pos="6720"/>
+        </w:tabs>
+        <w:autoSpaceDE w:val="0"/>
+        <w:autoSpaceDN w:val="0"/>
+        <w:adjustRightInd w:val="0"/>
+        <w:rPr>
+          <w:rFonts w:ascii="Menlo" w:hAnsi="Menlo" w:cs="Menlo"/>
+          <w:color w:val="000000"/>
+          <w:sz w:val="22"/>
+          <w:szCs w:val="22"/>
+        </w:rPr>
+      </w:pPr>
+      <w:r>
+        <w:rPr>
+          <w:rFonts w:ascii="Menlo" w:hAnsi="Menlo" w:cs="Menlo"/>
+          <w:color w:val="000000"/>
+          <w:sz w:val="22"/>
+          <w:szCs w:val="22"/>
+        </w:rPr>
+        <w:t>Camping_Sol_15:6.0:6.333333333333333:224.0</w:t>
+      </w:r>
+    </w:p>
+    <w:p>
+      <w:pPr>
+        <w:tabs>
+          <w:tab w:val="left" w:pos="560"/>
+          <w:tab w:val="left" w:pos="1120"/>
+          <w:tab w:val="left" w:pos="1680"/>
+          <w:tab w:val="left" w:pos="2240"/>
+          <w:tab w:val="left" w:pos="2800"/>
+          <w:tab w:val="left" w:pos="3360"/>
+          <w:tab w:val="left" w:pos="3920"/>
+          <w:tab w:val="left" w:pos="4480"/>
+          <w:tab w:val="left" w:pos="5040"/>
+          <w:tab w:val="left" w:pos="5600"/>
+          <w:tab w:val="left" w:pos="6160"/>
+          <w:tab w:val="left" w:pos="6720"/>
+        </w:tabs>
+        <w:autoSpaceDE w:val="0"/>
+        <w:autoSpaceDN w:val="0"/>
+        <w:adjustRightInd w:val="0"/>
+        <w:rPr>
+          <w:rFonts w:ascii="Menlo" w:hAnsi="Menlo" w:cs="Menlo"/>
+          <w:color w:val="000000"/>
+          <w:sz w:val="22"/>
+          <w:szCs w:val="22"/>
+        </w:rPr>
+      </w:pPr>
+      <w:r>
+        <w:rPr>
+          <w:rFonts w:ascii="Menlo" w:hAnsi="Menlo" w:cs="Menlo"/>
+          <w:color w:val="000000"/>
+          <w:sz w:val="22"/>
+          <w:szCs w:val="22"/>
+        </w:rPr>
+        <w:t>Camping_Sol_13:119.33333333333333:15.333333333333334:208.0</w:t>
+      </w:r>
+    </w:p>
+    <w:p>
+      <w:pPr>
+        <w:tabs>
+          <w:tab w:val="left" w:pos="560"/>
+          <w:tab w:val="left" w:pos="1120"/>
+          <w:tab w:val="left" w:pos="1680"/>
+          <w:tab w:val="left" w:pos="2240"/>
+          <w:tab w:val="left" w:pos="2800"/>
+          <w:tab w:val="left" w:pos="3360"/>
+          <w:tab w:val="left" w:pos="3920"/>
+          <w:tab w:val="left" w:pos="4480"/>
+          <w:tab w:val="left" w:pos="5040"/>
+          <w:tab w:val="left" w:pos="5600"/>
+          <w:tab w:val="left" w:pos="6160"/>
+          <w:tab w:val="left" w:pos="6720"/>
+        </w:tabs>
+        <w:autoSpaceDE w:val="0"/>
+        <w:autoSpaceDN w:val="0"/>
+        <w:adjustRightInd w:val="0"/>
+        <w:rPr>
+          <w:rFonts w:ascii="Menlo" w:hAnsi="Menlo" w:cs="Menlo"/>
+          <w:color w:val="000000"/>
+          <w:sz w:val="22"/>
+          <w:szCs w:val="22"/>
+        </w:rPr>
+      </w:pPr>
+      <w:r>
+        <w:rPr>
+          <w:rFonts w:ascii="Menlo" w:hAnsi="Menlo" w:cs="Menlo"/>
+          <w:color w:val="000000"/>
+          <w:sz w:val="22"/>
+          <w:szCs w:val="22"/>
+        </w:rPr>
+        <w:t>Camping_Sol_12:5.666666666666667:6.666666666666667:208.0</w:t>
+      </w:r>
+    </w:p>
+    <w:p>
+      <w:pPr>
+        <w:tabs>
+          <w:tab w:val="left" w:pos="560"/>
+          <w:tab w:val="left" w:pos="1120"/>
+          <w:tab w:val="left" w:pos="1680"/>
+          <w:tab w:val="left" w:pos="2240"/>
+          <w:tab w:val="left" w:pos="2800"/>
+          <w:tab w:val="left" w:pos="3360"/>
+          <w:tab w:val="left" w:pos="3920"/>
+          <w:tab w:val="left" w:pos="4480"/>
+          <w:tab w:val="left" w:pos="5040"/>
+          <w:tab w:val="left" w:pos="5600"/>
+          <w:tab w:val="left" w:pos="6160"/>
+          <w:tab w:val="left" w:pos="6720"/>
+        </w:tabs>
+        <w:autoSpaceDE w:val="0"/>
+        <w:autoSpaceDN w:val="0"/>
+        <w:adjustRightInd w:val="0"/>
+        <w:rPr>
+          <w:rFonts w:ascii="Menlo" w:hAnsi="Menlo" w:cs="Menlo"/>
+          <w:color w:val="000000"/>
+          <w:sz w:val="22"/>
+          <w:szCs w:val="22"/>
+        </w:rPr>
+      </w:pPr>
+      <w:r>
+        <w:rPr>
+          <w:rFonts w:ascii="Menlo" w:hAnsi="Menlo" w:cs="Menlo"/>
+          <w:color w:val="000000"/>
+          <w:sz w:val="22"/>
+          <w:szCs w:val="22"/>
+        </w:rPr>
+        <w:t>Camping_Sol_11:184.66666666666666:6.333333333333333:240.0</w:t>
+      </w:r>
+    </w:p>
+    <w:p>
+      <w:pPr>
+        <w:tabs>
+          <w:tab w:val="left" w:pos="560"/>
+          <w:tab w:val="left" w:pos="1120"/>
+          <w:tab w:val="left" w:pos="1680"/>
+          <w:tab w:val="left" w:pos="2240"/>
+          <w:tab w:val="left" w:pos="2800"/>
+          <w:tab w:val="left" w:pos="3360"/>
+          <w:tab w:val="left" w:pos="3920"/>
+          <w:tab w:val="left" w:pos="4480"/>
+          <w:tab w:val="left" w:pos="5040"/>
+          <w:tab w:val="left" w:pos="5600"/>
+          <w:tab w:val="left" w:pos="6160"/>
+          <w:tab w:val="left" w:pos="6720"/>
+        </w:tabs>
+        <w:autoSpaceDE w:val="0"/>
+        <w:autoSpaceDN w:val="0"/>
+        <w:adjustRightInd w:val="0"/>
+        <w:rPr>
+          <w:rFonts w:ascii="Menlo" w:hAnsi="Menlo" w:cs="Menlo"/>
+          <w:color w:val="000000"/>
+          <w:sz w:val="22"/>
+          <w:szCs w:val="22"/>
+        </w:rPr>
+      </w:pPr>
+      <w:r>
+        <w:rPr>
+          <w:rFonts w:ascii="Menlo" w:hAnsi="Menlo" w:cs="Menlo"/>
+          <w:color w:val="000000"/>
+          <w:sz w:val="22"/>
+          <w:szCs w:val="22"/>
+        </w:rPr>
+        <w:t>Camping_Sol_10:5.666666666666667:5.0:176.0</w:t>
+      </w:r>
+    </w:p>
+    <w:p>
+      <w:pPr>
+        <w:tabs>
+          <w:tab w:val="left" w:pos="560"/>
+          <w:tab w:val="left" w:pos="1120"/>
+          <w:tab w:val="left" w:pos="1680"/>
+          <w:tab w:val="left" w:pos="2240"/>
+          <w:tab w:val="left" w:pos="2800"/>
+          <w:tab w:val="left" w:pos="3360"/>
+          <w:tab w:val="left" w:pos="3920"/>
+          <w:tab w:val="left" w:pos="4480"/>
+          <w:tab w:val="left" w:pos="5040"/>
+          <w:tab w:val="left" w:pos="5600"/>
+          <w:tab w:val="left" w:pos="6160"/>
+          <w:tab w:val="left" w:pos="6720"/>
+        </w:tabs>
+        <w:autoSpaceDE w:val="0"/>
+        <w:autoSpaceDN w:val="0"/>
+        <w:adjustRightInd w:val="0"/>
+        <w:rPr>
+          <w:rFonts w:ascii="Menlo" w:hAnsi="Menlo" w:cs="Menlo"/>
+          <w:color w:val="000000"/>
+          <w:sz w:val="22"/>
+          <w:szCs w:val="22"/>
+        </w:rPr>
+      </w:pPr>
+      <w:r>
+        <w:rPr>
+          <w:rFonts w:ascii="Menlo" w:hAnsi="Menlo" w:cs="Menlo"/>
+          <w:color w:val="000000"/>
+          <w:sz w:val="22"/>
+          <w:szCs w:val="22"/>
+        </w:rPr>
+        <w:t>Camping_Sol_9:113.66666666666667:5.0:176.0</w:t>
+      </w:r>
+    </w:p>
+    <w:p>
+      <w:pPr>
+        <w:tabs>
+          <w:tab w:val="left" w:pos="560"/>
+          <w:tab w:val="left" w:pos="1120"/>
+          <w:tab w:val="left" w:pos="1680"/>
+          <w:tab w:val="left" w:pos="2240"/>
+          <w:tab w:val="left" w:pos="2800"/>
+          <w:tab w:val="left" w:pos="3360"/>
+          <w:tab w:val="left" w:pos="3920"/>
+          <w:tab w:val="left" w:pos="4480"/>
+          <w:tab w:val="left" w:pos="5040"/>
+          <w:tab w:val="left" w:pos="5600"/>
+          <w:tab w:val="left" w:pos="6160"/>
+          <w:tab w:val="left" w:pos="6720"/>
+        </w:tabs>
+        <w:autoSpaceDE w:val="0"/>
+        <w:autoSpaceDN w:val="0"/>
+        <w:adjustRightInd w:val="0"/>
+        <w:rPr>
+          <w:rFonts w:ascii="Menlo" w:hAnsi="Menlo" w:cs="Menlo"/>
+          <w:color w:val="000000"/>
+          <w:sz w:val="22"/>
+          <w:szCs w:val="22"/>
+        </w:rPr>
+      </w:pPr>
+      <w:r>
+        <w:rPr>
+          <w:rFonts w:ascii="Menlo" w:hAnsi="Menlo" w:cs="Menlo"/>
+          <w:color w:val="000000"/>
+          <w:sz w:val="22"/>
+          <w:szCs w:val="22"/>
+        </w:rPr>
+        <w:t>Camping_Sol_7:6.0:8.666666666666666:240.0</w:t>
+      </w:r>
+    </w:p>
+    <w:p>
+      <w:pPr>
+        <w:tabs>
+          <w:tab w:val="left" w:pos="560"/>
+          <w:tab w:val="left" w:pos="1120"/>
+          <w:tab w:val="left" w:pos="1680"/>
+          <w:tab w:val="left" w:pos="2240"/>
+          <w:tab w:val="left" w:pos="2800"/>
+          <w:tab w:val="left" w:pos="3360"/>
+          <w:tab w:val="left" w:pos="3920"/>
+          <w:tab w:val="left" w:pos="4480"/>
+          <w:tab w:val="left" w:pos="5040"/>
+          <w:tab w:val="left" w:pos="5600"/>
+          <w:tab w:val="left" w:pos="6160"/>
+          <w:tab w:val="left" w:pos="6720"/>
+        </w:tabs>
+        <w:autoSpaceDE w:val="0"/>
+        <w:autoSpaceDN w:val="0"/>
+        <w:adjustRightInd w:val="0"/>
+        <w:rPr>
+          <w:rFonts w:ascii="Menlo" w:hAnsi="Menlo" w:cs="Menlo"/>
+          <w:color w:val="000000"/>
+          <w:sz w:val="22"/>
+          <w:szCs w:val="22"/>
+        </w:rPr>
+      </w:pPr>
+      <w:r>
+        <w:rPr>
+          <w:rFonts w:ascii="Menlo" w:hAnsi="Menlo" w:cs="Menlo"/>
+          <w:color w:val="000000"/>
+          <w:sz w:val="22"/>
+          <w:szCs w:val="22"/>
         </w:rPr>
         <w:lastRenderedPageBreak/>
+        <w:t>Camping_Sol_5:114.66666666666667:5.666666666666667:240.0</w:t>
+      </w:r>
+    </w:p>
+    <w:p>
+      <w:pPr>
+        <w:tabs>
+          <w:tab w:val="left" w:pos="560"/>
+          <w:tab w:val="left" w:pos="1120"/>
+          <w:tab w:val="left" w:pos="1680"/>
+          <w:tab w:val="left" w:pos="2240"/>
+          <w:tab w:val="left" w:pos="2800"/>
+          <w:tab w:val="left" w:pos="3360"/>
+          <w:tab w:val="left" w:pos="3920"/>
+          <w:tab w:val="left" w:pos="4480"/>
+          <w:tab w:val="left" w:pos="5040"/>
+          <w:tab w:val="left" w:pos="5600"/>
+          <w:tab w:val="left" w:pos="6160"/>
+          <w:tab w:val="left" w:pos="6720"/>
+        </w:tabs>
+        <w:autoSpaceDE w:val="0"/>
+        <w:autoSpaceDN w:val="0"/>
+        <w:adjustRightInd w:val="0"/>
+        <w:rPr>
+          <w:rFonts w:ascii="Menlo" w:hAnsi="Menlo" w:cs="Menlo"/>
+          <w:color w:val="000000"/>
+          <w:sz w:val="22"/>
+          <w:szCs w:val="22"/>
+        </w:rPr>
+      </w:pPr>
+      <w:r>
+        <w:rPr>
+          <w:rFonts w:ascii="Menlo" w:hAnsi="Menlo" w:cs="Menlo"/>
+          <w:color w:val="000000"/>
+          <w:sz w:val="22"/>
+          <w:szCs w:val="22"/>
+        </w:rPr>
+        <w:t>Camping_Sol_2:7.666666666666667:4.666666666666667:208.0</w:t>
+      </w:r>
+    </w:p>
+    <w:p>
+      <w:pPr>
+        <w:rPr>
+          <w:rFonts w:ascii="Arial" w:hAnsi="Arial" w:cs="Arial"/>
+        </w:rPr>
+      </w:pPr>
+      <w:r>
+        <w:rPr>
+          <w:rFonts w:ascii="Menlo" w:hAnsi="Menlo" w:cs="Menlo"/>
+          <w:color w:val="000000"/>
+          <w:sz w:val="22"/>
+          <w:szCs w:val="22"/>
+        </w:rPr>
+        <w:t>Camping_Sol_1:115.0:5.666666666666667:192.0</w:t>
+      </w:r>
+    </w:p>
+    <w:p>
+      <w:pPr>
+        <w:rPr>
+          <w:rFonts w:ascii="Arial" w:hAnsi="Arial" w:cs="Arial"/>
+        </w:rPr>
+      </w:pPr>
+    </w:p>
+    <w:p>
+      <w:pPr>
+        <w:rPr>
+          <w:rFonts w:ascii="Arial" w:hAnsi="Arial" w:cs="Arial"/>
+        </w:rPr>
+      </w:pPr>
+    </w:p>
+    <w:p>
+      <w:pPr>
+        <w:rPr>
+          <w:rFonts w:ascii="Arial" w:hAnsi="Arial" w:cs="Arial"/>
+        </w:rPr>
+      </w:pPr>
+    </w:p>
+    <w:p>
+      <w:pPr>
+        <w:rPr>
+          <w:rFonts w:ascii="Arial" w:hAnsi="Arial" w:cs="Arial"/>
+        </w:rPr>
+      </w:pPr>
+    </w:p>
+    <w:p>
+      <w:pPr>
+        <w:rPr>
+          <w:rFonts w:ascii="Arial" w:hAnsi="Arial" w:cs="Arial"/>
+        </w:rPr>
+      </w:pPr>
+    </w:p>
+    <w:p>
+      <w:pPr>
+        <w:rPr>
+          <w:rFonts w:ascii="Arial" w:hAnsi="Arial" w:cs="Arial"/>
+        </w:rPr>
+      </w:pPr>
+    </w:p>
+    <w:p>
+      <w:pPr>
+        <w:rPr>
+          <w:rFonts w:ascii="Arial" w:hAnsi="Arial" w:cs="Arial"/>
+        </w:rPr>
+      </w:pPr>
+    </w:p>
+    <w:p>
+      <w:pPr>
+        <w:rPr>
+          <w:rFonts w:ascii="Arial" w:hAnsi="Arial" w:cs="Arial"/>
+        </w:rPr>
+      </w:pPr>
+    </w:p>
+    <w:p>
+      <w:pPr>
+        <w:rPr>
+          <w:rFonts w:ascii="Arial" w:hAnsi="Arial" w:cs="Arial"/>
+        </w:rPr>
+      </w:pPr>
+    </w:p>
+    <w:p>
+      <w:pPr>
+        <w:rPr>
+          <w:rFonts w:ascii="Arial" w:hAnsi="Arial" w:cs="Arial"/>
+        </w:rPr>
+      </w:pPr>
+    </w:p>
+    <w:p>
+      <w:pPr>
+        <w:rPr>
+          <w:rFonts w:ascii="Arial" w:hAnsi="Arial" w:cs="Arial"/>
+        </w:rPr>
+      </w:pPr>
+    </w:p>
+    <w:p>
+      <w:pPr>
+        <w:rPr>
+          <w:rFonts w:ascii="Arial" w:hAnsi="Arial" w:cs="Arial"/>
+        </w:rPr>
+      </w:pPr>
+    </w:p>
+    <w:p>
+      <w:pPr>
+        <w:rPr>
+          <w:rFonts w:ascii="Arial" w:hAnsi="Arial" w:cs="Arial"/>
+        </w:rPr>
+      </w:pPr>
+    </w:p>
+    <w:p>
+      <w:pPr>
+        <w:rPr>
+          <w:rFonts w:ascii="Arial" w:hAnsi="Arial" w:cs="Arial"/>
+        </w:rPr>
+      </w:pPr>
+    </w:p>
+    <w:p>
+      <w:pPr>
+        <w:rPr>
+          <w:rFonts w:ascii="Arial" w:hAnsi="Arial" w:cs="Arial"/>
+        </w:rPr>
+      </w:pPr>
+    </w:p>
+    <w:p>
+      <w:pPr>
+        <w:rPr>
+          <w:rFonts w:ascii="Arial" w:hAnsi="Arial" w:cs="Arial"/>
+        </w:rPr>
+      </w:pPr>
+    </w:p>
+    <w:p>
+      <w:pPr>
+        <w:rPr>
+          <w:rFonts w:ascii="Arial" w:hAnsi="Arial" w:cs="Arial"/>
+        </w:rPr>
+      </w:pPr>
+    </w:p>
+    <w:p>
+      <w:pPr>
+        <w:rPr>
+          <w:rFonts w:ascii="Arial" w:hAnsi="Arial" w:cs="Arial"/>
+        </w:rPr>
+      </w:pPr>
+    </w:p>
+    <w:p>
+      <w:pPr>
+        <w:rPr>
+          <w:rFonts w:ascii="Arial" w:hAnsi="Arial" w:cs="Arial"/>
+        </w:rPr>
+      </w:pPr>
+    </w:p>
+    <w:p>
+      <w:pPr>
+        <w:rPr>
+          <w:rFonts w:ascii="Arial" w:hAnsi="Arial" w:cs="Arial"/>
+        </w:rPr>
+      </w:pPr>
+    </w:p>
+    <w:p>
+      <w:pPr>
+        <w:rPr>
+          <w:rFonts w:ascii="Arial" w:hAnsi="Arial" w:cs="Arial"/>
+        </w:rPr>
+      </w:pPr>
+    </w:p>
+    <w:p>
+      <w:pPr>
+        <w:rPr>
+          <w:rFonts w:ascii="Arial" w:hAnsi="Arial" w:cs="Arial"/>
+        </w:rPr>
+      </w:pPr>
+    </w:p>
+    <w:p>
+      <w:pPr>
+        <w:rPr>
+          <w:rFonts w:ascii="Arial" w:hAnsi="Arial" w:cs="Arial"/>
+        </w:rPr>
+      </w:pPr>
+    </w:p>
+    <w:p>
+      <w:pPr>
+        <w:rPr>
+          <w:rFonts w:ascii="Arial" w:hAnsi="Arial" w:cs="Arial"/>
+        </w:rPr>
+      </w:pPr>
+    </w:p>
+    <w:p>
+      <w:pPr>
+        <w:rPr>
+          <w:rFonts w:ascii="Arial" w:hAnsi="Arial" w:cs="Arial"/>
+        </w:rPr>
+      </w:pPr>
+    </w:p>
+    <w:p>
+      <w:pPr>
+        <w:rPr>
+          <w:rFonts w:ascii="Arial" w:hAnsi="Arial" w:cs="Arial"/>
+        </w:rPr>
+      </w:pPr>
+    </w:p>
+    <w:p>
+      <w:pPr>
+        <w:rPr>
+          <w:rFonts w:ascii="Arial" w:hAnsi="Arial" w:cs="Arial"/>
+        </w:rPr>
+      </w:pPr>
+    </w:p>
+    <w:p>
+      <w:pPr>
+        <w:rPr>
+          <w:rFonts w:ascii="Arial" w:hAnsi="Arial" w:cs="Arial"/>
+        </w:rPr>
+      </w:pPr>
+    </w:p>
+    <w:p>
+      <w:pPr>
+        <w:rPr>
+          <w:rFonts w:ascii="Arial" w:hAnsi="Arial" w:cs="Arial"/>
+        </w:rPr>
+      </w:pPr>
+    </w:p>
+    <w:p>
+      <w:pPr>
+        <w:rPr>
+          <w:rFonts w:ascii="Arial" w:hAnsi="Arial" w:cs="Arial"/>
+        </w:rPr>
+      </w:pPr>
+    </w:p>
+    <w:p>
+      <w:pPr>
+        <w:rPr>
+          <w:rFonts w:ascii="Arial" w:hAnsi="Arial" w:cs="Arial"/>
+        </w:rPr>
+      </w:pPr>
+    </w:p>
+    <w:p>
+      <w:pPr>
+        <w:rPr>
+          <w:rFonts w:ascii="Arial" w:hAnsi="Arial" w:cs="Arial"/>
+        </w:rPr>
+      </w:pPr>
+    </w:p>
+    <w:p>
+      <w:pPr>
+        <w:rPr>
+          <w:rFonts w:ascii="Arial" w:hAnsi="Arial" w:cs="Arial"/>
+        </w:rPr>
+      </w:pPr>
+    </w:p>
+    <w:p>
+      <w:pPr>
+        <w:rPr>
+          <w:rFonts w:ascii="Arial" w:hAnsi="Arial" w:cs="Arial"/>
+        </w:rPr>
+      </w:pPr>
+    </w:p>
+    <w:p>
+      <w:pPr>
+        <w:rPr>
+          <w:rFonts w:ascii="Arial" w:hAnsi="Arial" w:cs="Arial"/>
+        </w:rPr>
+      </w:pPr>
+    </w:p>
+    <w:p>
+      <w:pPr>
+        <w:rPr>
+          <w:rFonts w:ascii="Arial" w:hAnsi="Arial" w:cs="Arial"/>
+        </w:rPr>
+      </w:pPr>
+    </w:p>
+    <w:p>
+      <w:pPr>
+        <w:rPr>
+          <w:rFonts w:ascii="Arial" w:hAnsi="Arial" w:cs="Arial"/>
+        </w:rPr>
+      </w:pPr>
+      <w:r>
+        <w:rPr>
+          <w:rFonts w:ascii="Arial" w:hAnsi="Arial" w:cs="Arial"/>
+        </w:rPr>
         <w:t>Eq. 1</w:t>
       </w:r>
       <w:r>
@@ -2659,6 +4474,354 @@
         <w:rPr>
           <w:rFonts w:ascii="Arial" w:hAnsi="Arial" w:cs="Arial"/>
         </w:rPr>
+        <w:t xml:space="preserve">Eq. </w:t>
+      </w:r>
+      <w:r>
+        <w:rPr>
+          <w:rFonts w:ascii="Arial" w:hAnsi="Arial" w:cs="Arial"/>
+        </w:rPr>
+        <w:t xml:space="preserve">7 </w:t>
+      </w:r>
+    </w:p>
+    <w:p>
+      <w:pPr>
+        <w:rPr>
+          <w:rFonts w:ascii="Arial" w:hAnsi="Arial" w:cs="Arial"/>
+        </w:rPr>
+      </w:pPr>
+    </w:p>
+    <w:p>
+      <w:pPr>
+        <w:rPr>
+          <w:rFonts w:ascii="Arial" w:hAnsi="Arial" w:cs="Arial"/>
+        </w:rPr>
+      </w:pPr>
+      <w:r>
+        <w:rPr>
+          <w:rFonts w:ascii="Arial" w:hAnsi="Arial" w:cs="Arial"/>
+        </w:rPr>
+        <w:t xml:space="preserve">Sol </w:t>
+      </w:r>
+      <w:proofErr w:type="gramStart"/>
+      <w:r>
+        <w:rPr>
+          <w:rFonts w:ascii="Arial" w:hAnsi="Arial" w:cs="Arial"/>
+        </w:rPr>
+        <w:t>18 ,</w:t>
+      </w:r>
+      <w:proofErr w:type="gramEnd"/>
+      <w:r>
+        <w:rPr>
+          <w:rFonts w:ascii="Arial" w:hAnsi="Arial" w:cs="Arial"/>
+        </w:rPr>
+        <w:t xml:space="preserve"> Sol 35 </w:t>
+      </w:r>
+    </w:p>
+    <w:p>
+      <w:pPr>
+        <w:rPr>
+          <w:rFonts w:ascii="Arial" w:hAnsi="Arial" w:cs="Arial"/>
+        </w:rPr>
+      </w:pPr>
+    </w:p>
+    <w:p>
+      <w:pPr>
+        <w:rPr>
+          <w:rFonts w:ascii="Arial" w:hAnsi="Arial" w:cs="Arial"/>
+        </w:rPr>
+      </w:pPr>
+    </w:p>
+    <w:p>
+      <w:pPr>
+        <w:rPr>
+          <w:rFonts w:ascii="Arial" w:hAnsi="Arial" w:cs="Arial"/>
+        </w:rPr>
+      </w:pPr>
+      <w:r>
+        <w:rPr>
+          <w:rFonts w:ascii="Arial" w:hAnsi="Arial" w:cs="Arial"/>
+        </w:rPr>
+        <w:t xml:space="preserve">Eq. </w:t>
+      </w:r>
+      <w:r>
+        <w:rPr>
+          <w:rFonts w:ascii="Arial" w:hAnsi="Arial" w:cs="Arial"/>
+        </w:rPr>
+        <w:t>8</w:t>
+      </w:r>
+    </w:p>
+    <w:p>
+      <w:pPr>
+        <w:rPr>
+          <w:rFonts w:ascii="Arial" w:hAnsi="Arial" w:cs="Arial"/>
+        </w:rPr>
+      </w:pPr>
+    </w:p>
+    <w:p>
+      <w:pPr>
+        <w:rPr>
+          <w:rFonts w:ascii="Arial" w:hAnsi="Arial" w:cs="Arial"/>
+        </w:rPr>
+      </w:pPr>
+      <w:r>
+        <w:rPr>
+          <w:rFonts w:ascii="Arial" w:hAnsi="Arial" w:cs="Arial"/>
+        </w:rPr>
+        <w:t xml:space="preserve">Sol </w:t>
+      </w:r>
+      <w:proofErr w:type="gramStart"/>
+      <w:r>
+        <w:rPr>
+          <w:rFonts w:ascii="Arial" w:hAnsi="Arial" w:cs="Arial"/>
+        </w:rPr>
+        <w:t>19 ,</w:t>
+      </w:r>
+      <w:proofErr w:type="gramEnd"/>
+      <w:r>
+        <w:rPr>
+          <w:rFonts w:ascii="Arial" w:hAnsi="Arial" w:cs="Arial"/>
+        </w:rPr>
+        <w:t xml:space="preserve"> Sol 20 , Sol 27 </w:t>
+      </w:r>
+    </w:p>
+    <w:p>
+      <w:pPr>
+        <w:rPr>
+          <w:rFonts w:ascii="Arial" w:hAnsi="Arial" w:cs="Arial"/>
+        </w:rPr>
+      </w:pPr>
+    </w:p>
+    <w:p>
+      <w:pPr>
+        <w:rPr>
+          <w:rFonts w:ascii="Arial" w:hAnsi="Arial" w:cs="Arial"/>
+        </w:rPr>
+      </w:pPr>
+    </w:p>
+    <w:p>
+      <w:pPr>
+        <w:rPr>
+          <w:rFonts w:ascii="Arial" w:hAnsi="Arial" w:cs="Arial"/>
+        </w:rPr>
+      </w:pPr>
+      <w:r>
+        <w:rPr>
+          <w:rFonts w:ascii="Arial" w:hAnsi="Arial" w:cs="Arial"/>
+        </w:rPr>
+        <w:t xml:space="preserve">Eq. </w:t>
+      </w:r>
+      <w:r>
+        <w:rPr>
+          <w:rFonts w:ascii="Arial" w:hAnsi="Arial" w:cs="Arial"/>
+        </w:rPr>
+        <w:t>9</w:t>
+      </w:r>
+    </w:p>
+    <w:p>
+      <w:pPr>
+        <w:rPr>
+          <w:rFonts w:ascii="Arial" w:hAnsi="Arial" w:cs="Arial"/>
+        </w:rPr>
+      </w:pPr>
+    </w:p>
+    <w:p>
+      <w:pPr>
+        <w:rPr>
+          <w:rFonts w:ascii="Arial" w:hAnsi="Arial" w:cs="Arial"/>
+        </w:rPr>
+      </w:pPr>
+      <w:r>
+        <w:rPr>
+          <w:rFonts w:ascii="Arial" w:hAnsi="Arial" w:cs="Arial"/>
+        </w:rPr>
+        <w:t xml:space="preserve">Sol 32 </w:t>
+      </w:r>
+    </w:p>
+    <w:p>
+      <w:pPr>
+        <w:rPr>
+          <w:rFonts w:ascii="Arial" w:hAnsi="Arial" w:cs="Arial"/>
+        </w:rPr>
+      </w:pPr>
+    </w:p>
+    <w:p>
+      <w:pPr>
+        <w:rPr>
+          <w:rFonts w:ascii="Arial" w:hAnsi="Arial" w:cs="Arial"/>
+        </w:rPr>
+      </w:pPr>
+    </w:p>
+    <w:p>
+      <w:pPr>
+        <w:rPr>
+          <w:rFonts w:ascii="Arial" w:hAnsi="Arial" w:cs="Arial"/>
+        </w:rPr>
+      </w:pPr>
+    </w:p>
+    <w:p>
+      <w:pPr>
+        <w:rPr>
+          <w:rFonts w:ascii="Arial" w:hAnsi="Arial" w:cs="Arial"/>
+        </w:rPr>
+      </w:pPr>
+      <w:r>
+        <w:rPr>
+          <w:rFonts w:ascii="Arial" w:hAnsi="Arial" w:cs="Arial"/>
+        </w:rPr>
+        <w:t xml:space="preserve">Eq. </w:t>
+      </w:r>
+      <w:r>
+        <w:rPr>
+          <w:rFonts w:ascii="Arial" w:hAnsi="Arial" w:cs="Arial"/>
+        </w:rPr>
+        <w:t xml:space="preserve">10 </w:t>
+      </w:r>
+    </w:p>
+    <w:p>
+      <w:pPr>
+        <w:rPr>
+          <w:rFonts w:ascii="Arial" w:hAnsi="Arial" w:cs="Arial"/>
+        </w:rPr>
+      </w:pPr>
+    </w:p>
+    <w:p>
+      <w:pPr>
+        <w:rPr>
+          <w:rFonts w:ascii="Arial" w:hAnsi="Arial" w:cs="Arial"/>
+        </w:rPr>
+      </w:pPr>
+      <w:r>
+        <w:rPr>
+          <w:rFonts w:ascii="Arial" w:hAnsi="Arial" w:cs="Arial"/>
+        </w:rPr>
+        <w:t xml:space="preserve">Sol 21, Sol </w:t>
+      </w:r>
+      <w:proofErr w:type="gramStart"/>
+      <w:r>
+        <w:rPr>
+          <w:rFonts w:ascii="Arial" w:hAnsi="Arial" w:cs="Arial"/>
+        </w:rPr>
+        <w:t>22 ,</w:t>
+      </w:r>
+      <w:proofErr w:type="gramEnd"/>
+      <w:r>
+        <w:rPr>
+          <w:rFonts w:ascii="Arial" w:hAnsi="Arial" w:cs="Arial"/>
+        </w:rPr>
+        <w:t xml:space="preserve"> Sol 24 , Sol 26 , Sol 28 , Sol 29 , Sol 30 , Sol 33, Sol 34, Sol 36 , Sol 37, Sol 38 , Sol 39, Sol 40, </w:t>
+      </w:r>
+      <w:r>
+        <w:rPr>
+          <w:rFonts w:ascii="Arial" w:hAnsi="Arial" w:cs="Arial"/>
+        </w:rPr>
+        <w:t xml:space="preserve">Sol 41, Sol 42, Sol 43 , Sol 44 </w:t>
+      </w:r>
+    </w:p>
+    <w:p>
+      <w:pPr>
+        <w:rPr>
+          <w:rFonts w:ascii="Arial" w:hAnsi="Arial" w:cs="Arial"/>
+        </w:rPr>
+      </w:pPr>
+    </w:p>
+    <w:p>
+      <w:pPr>
+        <w:rPr>
+          <w:rFonts w:ascii="Arial" w:hAnsi="Arial" w:cs="Arial"/>
+        </w:rPr>
+      </w:pPr>
+    </w:p>
+    <w:p>
+      <w:pPr>
+        <w:rPr>
+          <w:rFonts w:ascii="Arial" w:hAnsi="Arial" w:cs="Arial"/>
+        </w:rPr>
+      </w:pPr>
+    </w:p>
+    <w:p>
+      <w:pPr>
+        <w:rPr>
+          <w:rFonts w:ascii="Arial" w:hAnsi="Arial" w:cs="Arial"/>
+        </w:rPr>
+      </w:pPr>
+      <w:r>
+        <w:rPr>
+          <w:rFonts w:ascii="Arial" w:hAnsi="Arial" w:cs="Arial"/>
+        </w:rPr>
+        <w:t xml:space="preserve">Eq. </w:t>
+      </w:r>
+      <w:r>
+        <w:rPr>
+          <w:rFonts w:ascii="Arial" w:hAnsi="Arial" w:cs="Arial"/>
+        </w:rPr>
+        <w:t xml:space="preserve">11 </w:t>
+      </w:r>
+    </w:p>
+    <w:p>
+      <w:pPr>
+        <w:rPr>
+          <w:rFonts w:ascii="Arial" w:hAnsi="Arial" w:cs="Arial"/>
+        </w:rPr>
+      </w:pPr>
+    </w:p>
+    <w:p>
+      <w:pPr>
+        <w:rPr>
+          <w:rFonts w:ascii="Arial" w:hAnsi="Arial" w:cs="Arial"/>
+          <w:cs/>
+        </w:rPr>
+      </w:pPr>
+      <w:r>
+        <w:rPr>
+          <w:rFonts w:ascii="Arial" w:hAnsi="Arial" w:cs="Arial"/>
+        </w:rPr>
+        <w:t xml:space="preserve">Sol </w:t>
+      </w:r>
+      <w:proofErr w:type="gramStart"/>
+      <w:r>
+        <w:rPr>
+          <w:rFonts w:ascii="Arial" w:hAnsi="Arial" w:cs="Arial"/>
+        </w:rPr>
+        <w:t xml:space="preserve">45 </w:t>
+      </w:r>
+      <w:r>
+        <w:rPr>
+          <w:rFonts w:ascii="Arial" w:hAnsi="Arial" w:cs="Arial"/>
+        </w:rPr>
+        <w:t>,</w:t>
+      </w:r>
+      <w:proofErr w:type="gramEnd"/>
+      <w:r>
+        <w:rPr>
+          <w:rFonts w:ascii="Arial" w:hAnsi="Arial" w:cs="Arial"/>
+        </w:rPr>
+        <w:t xml:space="preserve"> Sol 48 </w:t>
+      </w:r>
+    </w:p>
+    <w:p>
+      <w:pPr>
+        <w:rPr>
+          <w:rFonts w:ascii="Arial" w:hAnsi="Arial" w:cs="Arial"/>
+        </w:rPr>
+      </w:pPr>
+    </w:p>
+    <w:p>
+      <w:pPr>
+        <w:rPr>
+          <w:rFonts w:ascii="Arial" w:hAnsi="Arial" w:cs="Arial"/>
+        </w:rPr>
+      </w:pPr>
+    </w:p>
+    <w:p>
+      <w:pPr>
+        <w:rPr>
+          <w:rFonts w:ascii="Arial" w:hAnsi="Arial" w:cs="Arial"/>
+        </w:rPr>
+      </w:pPr>
+      <w:r>
+        <w:rPr>
+          <w:rFonts w:ascii="Arial" w:hAnsi="Arial" w:cs="Arial"/>
+        </w:rPr>
         <w:lastRenderedPageBreak/>
         <w:t xml:space="preserve">Eq. </w:t>
       </w:r>
@@ -2666,361 +4829,7 @@
         <w:rPr>
           <w:rFonts w:ascii="Arial" w:hAnsi="Arial" w:cs="Arial"/>
         </w:rPr>
-        <w:t xml:space="preserve">7 </w:t>
-      </w:r>
-    </w:p>
-    <w:p>
-      <w:pPr>
-        <w:rPr>
-          <w:rFonts w:ascii="Arial" w:hAnsi="Arial" w:cs="Arial"/>
-        </w:rPr>
-      </w:pPr>
-    </w:p>
-    <w:p>
-      <w:pPr>
-        <w:rPr>
-          <w:rFonts w:ascii="Arial" w:hAnsi="Arial" w:cs="Arial"/>
-        </w:rPr>
-      </w:pPr>
-      <w:r>
-        <w:rPr>
-          <w:rFonts w:ascii="Arial" w:hAnsi="Arial" w:cs="Arial"/>
-        </w:rPr>
-        <w:t xml:space="preserve">Sol </w:t>
-      </w:r>
-      <w:proofErr w:type="gramStart"/>
-      <w:r>
-        <w:rPr>
-          <w:rFonts w:ascii="Arial" w:hAnsi="Arial" w:cs="Arial"/>
-        </w:rPr>
-        <w:t>18 ,</w:t>
-      </w:r>
-      <w:proofErr w:type="gramEnd"/>
-      <w:r>
-        <w:rPr>
-          <w:rFonts w:ascii="Arial" w:hAnsi="Arial" w:cs="Arial"/>
-        </w:rPr>
-        <w:t xml:space="preserve"> Sol 35 </w:t>
-      </w:r>
-    </w:p>
-    <w:p>
-      <w:pPr>
-        <w:rPr>
-          <w:rFonts w:ascii="Arial" w:hAnsi="Arial" w:cs="Arial"/>
-        </w:rPr>
-      </w:pPr>
-    </w:p>
-    <w:p>
-      <w:pPr>
-        <w:rPr>
-          <w:rFonts w:ascii="Arial" w:hAnsi="Arial" w:cs="Arial"/>
-        </w:rPr>
-      </w:pPr>
-    </w:p>
-    <w:p>
-      <w:pPr>
-        <w:rPr>
-          <w:rFonts w:ascii="Arial" w:hAnsi="Arial" w:cs="Arial"/>
-        </w:rPr>
-      </w:pPr>
-      <w:r>
-        <w:rPr>
-          <w:rFonts w:ascii="Arial" w:hAnsi="Arial" w:cs="Arial"/>
-        </w:rPr>
-        <w:t xml:space="preserve">Eq. </w:t>
-      </w:r>
-      <w:r>
-        <w:rPr>
-          <w:rFonts w:ascii="Arial" w:hAnsi="Arial" w:cs="Arial"/>
-        </w:rPr>
-        <w:t>8</w:t>
-      </w:r>
-    </w:p>
-    <w:p>
-      <w:pPr>
-        <w:rPr>
-          <w:rFonts w:ascii="Arial" w:hAnsi="Arial" w:cs="Arial"/>
-        </w:rPr>
-      </w:pPr>
-    </w:p>
-    <w:p>
-      <w:pPr>
-        <w:rPr>
-          <w:rFonts w:ascii="Arial" w:hAnsi="Arial" w:cs="Arial"/>
-        </w:rPr>
-      </w:pPr>
-      <w:r>
-        <w:rPr>
-          <w:rFonts w:ascii="Arial" w:hAnsi="Arial" w:cs="Arial"/>
-        </w:rPr>
-        <w:t xml:space="preserve">Sol </w:t>
-      </w:r>
-      <w:proofErr w:type="gramStart"/>
-      <w:r>
-        <w:rPr>
-          <w:rFonts w:ascii="Arial" w:hAnsi="Arial" w:cs="Arial"/>
-        </w:rPr>
-        <w:t>19 ,</w:t>
-      </w:r>
-      <w:proofErr w:type="gramEnd"/>
-      <w:r>
-        <w:rPr>
-          <w:rFonts w:ascii="Arial" w:hAnsi="Arial" w:cs="Arial"/>
-        </w:rPr>
-        <w:t xml:space="preserve"> Sol 20 , Sol 27 </w:t>
-      </w:r>
-    </w:p>
-    <w:p>
-      <w:pPr>
-        <w:rPr>
-          <w:rFonts w:ascii="Arial" w:hAnsi="Arial" w:cs="Arial"/>
-        </w:rPr>
-      </w:pPr>
-    </w:p>
-    <w:p>
-      <w:pPr>
-        <w:rPr>
-          <w:rFonts w:ascii="Arial" w:hAnsi="Arial" w:cs="Arial"/>
-        </w:rPr>
-      </w:pPr>
-    </w:p>
-    <w:p>
-      <w:pPr>
-        <w:rPr>
-          <w:rFonts w:ascii="Arial" w:hAnsi="Arial" w:cs="Arial"/>
-        </w:rPr>
-      </w:pPr>
-      <w:r>
-        <w:rPr>
-          <w:rFonts w:ascii="Arial" w:hAnsi="Arial" w:cs="Arial"/>
-        </w:rPr>
-        <w:t xml:space="preserve">Eq. </w:t>
-      </w:r>
-      <w:r>
-        <w:rPr>
-          <w:rFonts w:ascii="Arial" w:hAnsi="Arial" w:cs="Arial"/>
-        </w:rPr>
-        <w:t>9</w:t>
-      </w:r>
-    </w:p>
-    <w:p>
-      <w:pPr>
-        <w:rPr>
-          <w:rFonts w:ascii="Arial" w:hAnsi="Arial" w:cs="Arial"/>
-        </w:rPr>
-      </w:pPr>
-    </w:p>
-    <w:p>
-      <w:pPr>
-        <w:rPr>
-          <w:rFonts w:ascii="Arial" w:hAnsi="Arial" w:cs="Arial"/>
-        </w:rPr>
-      </w:pPr>
-      <w:r>
-        <w:rPr>
-          <w:rFonts w:ascii="Arial" w:hAnsi="Arial" w:cs="Arial"/>
-        </w:rPr>
-        <w:t xml:space="preserve">Sol 32 </w:t>
-      </w:r>
-    </w:p>
-    <w:p>
-      <w:pPr>
-        <w:rPr>
-          <w:rFonts w:ascii="Arial" w:hAnsi="Arial" w:cs="Arial"/>
-        </w:rPr>
-      </w:pPr>
-    </w:p>
-    <w:p>
-      <w:pPr>
-        <w:rPr>
-          <w:rFonts w:ascii="Arial" w:hAnsi="Arial" w:cs="Arial"/>
-        </w:rPr>
-      </w:pPr>
-    </w:p>
-    <w:p>
-      <w:pPr>
-        <w:rPr>
-          <w:rFonts w:ascii="Arial" w:hAnsi="Arial" w:cs="Arial"/>
-        </w:rPr>
-      </w:pPr>
-    </w:p>
-    <w:p>
-      <w:pPr>
-        <w:rPr>
-          <w:rFonts w:ascii="Arial" w:hAnsi="Arial" w:cs="Arial"/>
-        </w:rPr>
-      </w:pPr>
-      <w:r>
-        <w:rPr>
-          <w:rFonts w:ascii="Arial" w:hAnsi="Arial" w:cs="Arial"/>
-        </w:rPr>
-        <w:t xml:space="preserve">Eq. </w:t>
-      </w:r>
-      <w:r>
-        <w:rPr>
-          <w:rFonts w:ascii="Arial" w:hAnsi="Arial" w:cs="Arial"/>
-        </w:rPr>
-        <w:t xml:space="preserve">10 </w:t>
-      </w:r>
-    </w:p>
-    <w:p>
-      <w:pPr>
-        <w:rPr>
-          <w:rFonts w:ascii="Arial" w:hAnsi="Arial" w:cs="Arial"/>
-        </w:rPr>
-      </w:pPr>
-    </w:p>
-    <w:p>
-      <w:pPr>
-        <w:rPr>
-          <w:rFonts w:ascii="Arial" w:hAnsi="Arial" w:cs="Arial"/>
-        </w:rPr>
-      </w:pPr>
-      <w:r>
-        <w:rPr>
-          <w:rFonts w:ascii="Arial" w:hAnsi="Arial" w:cs="Arial"/>
-        </w:rPr>
-        <w:t xml:space="preserve">Sol 21, Sol </w:t>
-      </w:r>
-      <w:proofErr w:type="gramStart"/>
-      <w:r>
-        <w:rPr>
-          <w:rFonts w:ascii="Arial" w:hAnsi="Arial" w:cs="Arial"/>
-        </w:rPr>
-        <w:t>22 ,</w:t>
-      </w:r>
-      <w:proofErr w:type="gramEnd"/>
-      <w:r>
-        <w:rPr>
-          <w:rFonts w:ascii="Arial" w:hAnsi="Arial" w:cs="Arial"/>
-        </w:rPr>
-        <w:t xml:space="preserve"> Sol 24 , Sol 26 , Sol 28 , Sol 29 , Sol 30 , Sol 33, Sol 34, Sol 36 , Sol 37, Sol 38 , Sol 39, Sol 40, </w:t>
-      </w:r>
-      <w:r>
-        <w:rPr>
-          <w:rFonts w:ascii="Arial" w:hAnsi="Arial" w:cs="Arial"/>
-        </w:rPr>
-        <w:t xml:space="preserve">Sol 41, Sol 42, Sol 43 , Sol 44 </w:t>
-      </w:r>
-    </w:p>
-    <w:p>
-      <w:pPr>
-        <w:rPr>
-          <w:rFonts w:ascii="Arial" w:hAnsi="Arial" w:cs="Arial"/>
-        </w:rPr>
-      </w:pPr>
-    </w:p>
-    <w:p>
-      <w:pPr>
-        <w:rPr>
-          <w:rFonts w:ascii="Arial" w:hAnsi="Arial" w:cs="Arial"/>
-        </w:rPr>
-      </w:pPr>
-    </w:p>
-    <w:p>
-      <w:pPr>
-        <w:rPr>
-          <w:rFonts w:ascii="Arial" w:hAnsi="Arial" w:cs="Arial"/>
-        </w:rPr>
-      </w:pPr>
-    </w:p>
-    <w:p>
-      <w:pPr>
-        <w:rPr>
-          <w:rFonts w:ascii="Arial" w:hAnsi="Arial" w:cs="Arial"/>
-        </w:rPr>
-      </w:pPr>
-      <w:r>
-        <w:rPr>
-          <w:rFonts w:ascii="Arial" w:hAnsi="Arial" w:cs="Arial"/>
-        </w:rPr>
-        <w:t xml:space="preserve">Eq. </w:t>
-      </w:r>
-      <w:r>
-        <w:rPr>
-          <w:rFonts w:ascii="Arial" w:hAnsi="Arial" w:cs="Arial"/>
-        </w:rPr>
-        <w:t xml:space="preserve">11 </w:t>
-      </w:r>
-    </w:p>
-    <w:p>
-      <w:pPr>
-        <w:rPr>
-          <w:rFonts w:ascii="Arial" w:hAnsi="Arial" w:cs="Arial"/>
-        </w:rPr>
-      </w:pPr>
-    </w:p>
-    <w:p>
-      <w:pPr>
-        <w:rPr>
-          <w:rFonts w:ascii="Arial" w:hAnsi="Arial" w:cs="Arial" w:hint="cs"/>
-          <w:cs/>
-        </w:rPr>
-      </w:pPr>
-      <w:r>
-        <w:rPr>
-          <w:rFonts w:ascii="Arial" w:hAnsi="Arial" w:cs="Arial"/>
-        </w:rPr>
-        <w:t xml:space="preserve">Sol </w:t>
-      </w:r>
-      <w:proofErr w:type="gramStart"/>
-      <w:r>
-        <w:rPr>
-          <w:rFonts w:ascii="Arial" w:hAnsi="Arial" w:cs="Arial"/>
-        </w:rPr>
-        <w:t xml:space="preserve">45 </w:t>
-      </w:r>
-      <w:r>
-        <w:rPr>
-          <w:rFonts w:ascii="Arial" w:hAnsi="Arial" w:cs="Arial"/>
-        </w:rPr>
-        <w:t>,</w:t>
-      </w:r>
-      <w:proofErr w:type="gramEnd"/>
-      <w:r>
-        <w:rPr>
-          <w:rFonts w:ascii="Arial" w:hAnsi="Arial" w:cs="Arial"/>
-        </w:rPr>
-        <w:t xml:space="preserve"> Sol 48 </w:t>
-      </w:r>
-    </w:p>
-    <w:p>
-      <w:pPr>
-        <w:rPr>
-          <w:rFonts w:ascii="Arial" w:hAnsi="Arial" w:cs="Arial"/>
-        </w:rPr>
-      </w:pPr>
-    </w:p>
-    <w:p>
-      <w:pPr>
-        <w:rPr>
-          <w:rFonts w:ascii="Arial" w:hAnsi="Arial" w:cs="Arial"/>
-        </w:rPr>
-      </w:pPr>
-    </w:p>
-    <w:p>
-      <w:pPr>
-        <w:rPr>
-          <w:rFonts w:ascii="Arial" w:hAnsi="Arial" w:cs="Arial"/>
-        </w:rPr>
-      </w:pPr>
-      <w:r>
-        <w:rPr>
-          <w:rFonts w:ascii="Arial" w:hAnsi="Arial" w:cs="Arial"/>
-        </w:rPr>
-        <w:t xml:space="preserve">Eq. </w:t>
-      </w:r>
-      <w:r>
-        <w:rPr>
-          <w:rFonts w:ascii="Arial" w:hAnsi="Arial" w:cs="Arial"/>
-        </w:rPr>
-        <w:t>12</w:t>
-      </w:r>
-      <w:r>
-        <w:rPr>
-          <w:rFonts w:ascii="Arial" w:hAnsi="Arial" w:cs="Arial"/>
-        </w:rPr>
-        <w:t xml:space="preserve"> </w:t>
+        <w:t xml:space="preserve">12 </w:t>
       </w:r>
     </w:p>
     <w:p>
@@ -3522,7 +5331,7 @@
   <w:style w:type="paragraph" w:default="1" w:styleId="Normal">
     <w:name w:val="Normal"/>
     <w:qFormat/>
-    <w:rsid w:val="0094647A"/>
+    <w:rsid w:val="00E65315"/>
     <w:rPr>
       <w:rFonts w:cs="Vrinda"/>
     </w:rPr>

</xml_diff>